<commit_message>
global south, green ai, cybercrime 290-340
</commit_message>
<xml_diff>
--- a/articles/ai_cybercrime.docx
+++ b/articles/ai_cybercrime.docx
@@ -13,23 +13,6 @@
       </w:pPr>
       <w:r>
         <w:t xml:space="preserve">When Cybercrime becomes smart</w:t>
-      </w:r>
-      <w:r/>
-    </w:p>
-    <w:p>
-      <w:pPr>
-        <w:pBdr/>
-        <w:spacing/>
-        <w:ind/>
-        <w:rPr>
-          <w:highlight w:val="none"/>
-        </w:rPr>
-      </w:pPr>
-      <w:r>
-        <w:rPr>
-          <w:highlight w:val="none"/>
-        </w:rPr>
-        <w:t xml:space="preserve">Crime in the digital space is nothing new, as everyone who has received an e-mail from a Nigerian prince can testify. However, when artificial intelligence becomes widely available to make scams more believable and targeted, the landscape for those hunting cyber criminals becomes more complex. </w:t>
       </w:r>
       <w:r>
         <w:rPr>
@@ -42,19 +25,21 @@
         <w:pBdr/>
         <w:spacing/>
         <w:ind/>
-        <w:rPr/>
+        <w:rPr>
+          <w:highlight w:val="none"/>
+        </w:rPr>
       </w:pPr>
       <w:r>
         <w:rPr>
           <w:highlight w:val="none"/>
         </w:rPr>
-        <w:t xml:space="preserve">__Phishing infobox__:</w:t>
-        <w:br/>
+        <w:t xml:space="preserve">Crime in the digital space is nothing n</w:t>
       </w:r>
       <w:r>
         <w:rPr>
           <w:highlight w:val="none"/>
         </w:rPr>
+        <w:t xml:space="preserve">ew, as everyone who has received an e-mail from a Nigerian prince can testify. However, when artificial intelligence becomes widely available to make scams more believable and targeted, the landscape for those hunting cyber criminals becomes more complex. </w:t>
       </w:r>
       <w:r>
         <w:rPr>
@@ -72,15 +57,41 @@
         <w:pBdr/>
         <w:spacing/>
         <w:ind/>
-        <w:rPr>
-          <w:highlight w:val="none"/>
-        </w:rPr>
+        <w:rPr/>
       </w:pPr>
       <w:r>
         <w:rPr>
           <w:highlight w:val="none"/>
         </w:rPr>
-        <w:t xml:space="preserve">Phishing is a practice where scammers send emails or messages that mimic legitimate organizations or businesses, tricking individuals into revealing personal information like passwords or credit card details. These scams often create a sense of urgency, leading</w:t>
+        <w:t xml:space="preserve">__Phishing infobox__:</w:t>
+      </w:r>
+      <w:r>
+        <w:rPr>
+          <w:highlight w:val="none"/>
+        </w:rPr>
+      </w:r>
+      <w:r/>
+    </w:p>
+    <w:p>
+      <w:pPr>
+        <w:pBdr/>
+        <w:spacing/>
+        <w:ind/>
+        <w:rPr>
+          <w:highlight w:val="none"/>
+        </w:rPr>
+      </w:pPr>
+      <w:r>
+        <w:rPr>
+          <w:highlight w:val="none"/>
+        </w:rPr>
+        <w:t xml:space="preserve">Phish</w:t>
+      </w:r>
+      <w:r>
+        <w:rPr>
+          <w:highlight w:val="none"/>
+        </w:rPr>
+        <w:t xml:space="preserve">ing is a practice where scammers send emails or messages that mimic legitimate organizations or businesses, tricking individuals into revealing personal information like passwords or credit card details. These scams often create a sense of urgency, leading</w:t>
       </w:r>
       <w:r>
         <w:rPr>
@@ -98,11 +109,10 @@
           <w:highlight w:val="none"/>
         </w:rPr>
       </w:r>
-      <w:r/>
     </w:p>
     <w:p>
       <w:pPr>
-        <w:pStyle w:val="621"/>
+        <w:pStyle w:val="838"/>
         <w:numPr>
           <w:ilvl w:val="0"/>
           <w:numId w:val="1"/>
@@ -125,21 +135,37 @@
           <w:highlight w:val="none"/>
         </w:rPr>
       </w:r>
-    </w:p>
-    <w:p>
-      <w:pPr>
-        <w:pBdr/>
-        <w:spacing/>
-        <w:ind/>
-        <w:rPr>
-          <w:highlight w:val="none"/>
-        </w:rPr>
-      </w:pPr>
       <w:r>
         <w:rPr>
           <w:highlight w:val="none"/>
         </w:rPr>
-        <w:t xml:space="preserve">August Aunan is a security engineer in the Norwegian Police IT Unit is not entirely negative to AI making its entrance in the cyber crime domain. Tracking and discovering criminals is a daunting task that is made easier with machine learning. Aunan says his colleagues often discover threats by form and context, not content alone.</w:t>
+      </w:r>
+    </w:p>
+    <w:p>
+      <w:pPr>
+        <w:pBdr/>
+        <w:spacing/>
+        <w:ind/>
+        <w:rPr>
+          <w:highlight w:val="none"/>
+        </w:rPr>
+      </w:pPr>
+      <w:r>
+        <w:rPr>
+          <w:highlight w:val="none"/>
+        </w:rPr>
+        <w:t xml:space="preserve">August Aunan is a security engineer in the Norwegian Police IT Unit is not </w:t>
+      </w:r>
+      <w:r>
+        <w:rPr>
+          <w:highlight w:val="none"/>
+        </w:rPr>
+        <w:t xml:space="preserve">entirely negative to AI making its entrance in the cyber crime domain. Tracking and discovering criminals is a daunting task that is made easier with machine learning. Aunan says his colleagues often discover threats by form and context, not content alone.</w:t>
+      </w:r>
+      <w:r>
+        <w:rPr>
+          <w:highlight w:val="none"/>
+        </w:rPr>
       </w:r>
       <w:r>
         <w:rPr>
@@ -149,7 +175,7 @@
     </w:p>
     <w:p>
       <w:pPr>
-        <w:pStyle w:val="621"/>
+        <w:pStyle w:val="838"/>
         <w:numPr>
           <w:ilvl w:val="0"/>
           <w:numId w:val="2"/>
@@ -178,6 +204,7 @@
           <w:highlight w:val="none"/>
         </w:rPr>
       </w:r>
+      <w:r/>
     </w:p>
     <w:p>
       <w:pPr>
@@ -187,7 +214,10 @@
         <w:rPr/>
       </w:pPr>
       <w:r>
-        <w:t xml:space="preserve">As cybercriminal capabilities have been enhanced by AI becoming more publicly available, Aunan believes that digital forensics may also see significant impovements in the near future. Work that must now be done by highly trained professionals may soon be automated, allowing experts to focus on other parts of threat mitigation and investigation. </w:t>
+        <w:t xml:space="preserve">As cybercriminal capabilities have been enhanced by AI becoming more publicly available, Au</w:t>
+      </w:r>
+      <w:r>
+        <w:t xml:space="preserve">nan believes that digital forensics may also see significant impovements in the near future. Work that must now be done by highly trained professionals may soon be automated, allowing experts to focus on other parts of threat mitigation and investigation. </w:t>
       </w:r>
       <w:r/>
     </w:p>
@@ -204,7 +234,15 @@
           <w:szCs w:val="20"/>
           <w:highlight w:val="none"/>
         </w:rPr>
-        <w:t xml:space="preserve">The integration of AI in cybercrime adds complexity to the digital threat landscape. However, by leveraging both advanced technology and human intuition, we can create a more robust defense against these evolving threats. As August Aunan of the Norwegian Po</w:t>
+        <w:t xml:space="preserve">T</w:t>
+      </w:r>
+      <w:r>
+        <w:rPr>
+          <w:sz w:val="20"/>
+          <w:szCs w:val="20"/>
+          <w:highlight w:val="none"/>
+        </w:rPr>
+        <w:t xml:space="preserve">he integration of AI in cybercrime adds complexity to the digital threat landscape. However, by leveraging both advanced technology and human intuition, we can create a more robust defense against these threats. As August Aunan of the Norwegian Po</w:t>
       </w:r>
       <w:r>
         <w:rPr>
@@ -221,6 +259,7 @@
           <w:highlight w:val="none"/>
         </w:rPr>
       </w:r>
+      <w:r/>
     </w:p>
     <w:p>
       <w:pPr>
@@ -243,6 +282,7 @@
           <w:highlight w:val="none"/>
         </w:rPr>
       </w:r>
+      <w:r/>
     </w:p>
     <w:p>
       <w:pPr>
@@ -265,6 +305,7 @@
           <w:highlight w:val="none"/>
         </w:rPr>
       </w:r>
+      <w:r/>
     </w:p>
     <w:p>
       <w:pPr>
@@ -287,6 +328,7 @@
           <w:highlight w:val="none"/>
         </w:rPr>
       </w:r>
+      <w:r/>
     </w:p>
     <w:p>
       <w:pPr>
@@ -309,6 +351,15 @@
           <w:highlight w:val="none"/>
         </w:rPr>
       </w:r>
+      <w:r/>
+    </w:p>
+    <w:p>
+      <w:pPr>
+        <w:pBdr/>
+        <w:spacing/>
+        <w:ind w:firstLine="0" w:left="0"/>
+        <w:rPr/>
+      </w:pPr>
       <w:r>
         <w:rPr>
           <w:sz w:val="20"/>
@@ -323,28 +374,7 @@
           <w:highlight w:val="none"/>
         </w:rPr>
       </w:r>
-    </w:p>
-    <w:p>
-      <w:pPr>
-        <w:pBdr/>
-        <w:spacing/>
-        <w:ind w:firstLine="0" w:left="0"/>
-        <w:rPr/>
-      </w:pPr>
-      <w:r>
-        <w:rPr>
-          <w:sz w:val="20"/>
-          <w:szCs w:val="20"/>
-          <w:highlight w:val="none"/>
-        </w:rPr>
-      </w:r>
-      <w:r>
-        <w:rPr>
-          <w:sz w:val="20"/>
-          <w:szCs w:val="20"/>
-          <w:highlight w:val="none"/>
-        </w:rPr>
-      </w:r>
+      <w:r/>
     </w:p>
     <w:sectPr>
       <w:footnotePr/>
@@ -368,7 +398,6 @@
         <w:ind/>
         <w:rPr/>
       </w:pPr>
-      <w:r/>
       <w:r>
         <w:separator/>
       </w:r>
@@ -383,7 +412,6 @@
         <w:ind/>
         <w:rPr/>
       </w:pPr>
-      <w:r/>
       <w:r>
         <w:continuationSeparator/>
       </w:r>
@@ -403,7 +431,6 @@
         <w:ind/>
         <w:rPr/>
       </w:pPr>
-      <w:r/>
       <w:r>
         <w:separator/>
       </w:r>
@@ -418,7 +445,6 @@
         <w:ind/>
         <w:rPr/>
       </w:pPr>
-      <w:r/>
       <w:r>
         <w:continuationSeparator/>
       </w:r>
@@ -445,7 +471,7 @@
         <w:rFonts w:hint="default" w:ascii="Arial" w:hAnsi="Arial" w:eastAsia="Arial" w:cs="Arial"/>
       </w:rPr>
       <w:start w:val="1"/>
-      <w:suff w:val="space"/>
+      <w:suff w:val="tab"/>
     </w:lvl>
     <w:lvl w:ilvl="1">
       <w:isLgl w:val="false"/>
@@ -461,7 +487,7 @@
         <w:rFonts w:hint="default" w:ascii="Courier New" w:hAnsi="Courier New" w:eastAsia="Courier New" w:cs="Courier New"/>
       </w:rPr>
       <w:start w:val="1"/>
-      <w:suff w:val="space"/>
+      <w:suff w:val="tab"/>
     </w:lvl>
     <w:lvl w:ilvl="2">
       <w:isLgl w:val="false"/>
@@ -477,7 +503,7 @@
         <w:rFonts w:hint="default" w:ascii="Wingdings" w:hAnsi="Wingdings" w:eastAsia="Wingdings" w:cs="Wingdings"/>
       </w:rPr>
       <w:start w:val="1"/>
-      <w:suff w:val="space"/>
+      <w:suff w:val="tab"/>
     </w:lvl>
     <w:lvl w:ilvl="3">
       <w:isLgl w:val="false"/>
@@ -493,7 +519,7 @@
         <w:rFonts w:hint="default" w:ascii="Symbol" w:hAnsi="Symbol" w:eastAsia="Symbol" w:cs="Symbol"/>
       </w:rPr>
       <w:start w:val="1"/>
-      <w:suff w:val="space"/>
+      <w:suff w:val="tab"/>
     </w:lvl>
     <w:lvl w:ilvl="4">
       <w:isLgl w:val="false"/>
@@ -509,7 +535,7 @@
         <w:rFonts w:hint="default" w:ascii="Courier New" w:hAnsi="Courier New" w:eastAsia="Courier New" w:cs="Courier New"/>
       </w:rPr>
       <w:start w:val="1"/>
-      <w:suff w:val="space"/>
+      <w:suff w:val="tab"/>
     </w:lvl>
     <w:lvl w:ilvl="5">
       <w:isLgl w:val="false"/>
@@ -525,7 +551,7 @@
         <w:rFonts w:hint="default" w:ascii="Wingdings" w:hAnsi="Wingdings" w:eastAsia="Wingdings" w:cs="Wingdings"/>
       </w:rPr>
       <w:start w:val="1"/>
-      <w:suff w:val="space"/>
+      <w:suff w:val="tab"/>
     </w:lvl>
     <w:lvl w:ilvl="6">
       <w:isLgl w:val="false"/>
@@ -541,7 +567,7 @@
         <w:rFonts w:hint="default" w:ascii="Symbol" w:hAnsi="Symbol" w:eastAsia="Symbol" w:cs="Symbol"/>
       </w:rPr>
       <w:start w:val="1"/>
-      <w:suff w:val="space"/>
+      <w:suff w:val="tab"/>
     </w:lvl>
     <w:lvl w:ilvl="7">
       <w:isLgl w:val="false"/>
@@ -557,7 +583,7 @@
         <w:rFonts w:hint="default" w:ascii="Courier New" w:hAnsi="Courier New" w:eastAsia="Courier New" w:cs="Courier New"/>
       </w:rPr>
       <w:start w:val="1"/>
-      <w:suff w:val="space"/>
+      <w:suff w:val="tab"/>
     </w:lvl>
     <w:lvl w:ilvl="8">
       <w:isLgl w:val="false"/>
@@ -573,7 +599,7 @@
         <w:rFonts w:hint="default" w:ascii="Wingdings" w:hAnsi="Wingdings" w:eastAsia="Wingdings" w:cs="Wingdings"/>
       </w:rPr>
       <w:start w:val="1"/>
-      <w:suff w:val="space"/>
+      <w:suff w:val="tab"/>
     </w:lvl>
   </w:abstractNum>
   <w:abstractNum w:abstractNumId="1">
@@ -591,7 +617,7 @@
         <w:rFonts w:hint="default" w:ascii="Arial" w:hAnsi="Arial" w:eastAsia="Arial" w:cs="Arial"/>
       </w:rPr>
       <w:start w:val="1"/>
-      <w:suff w:val="space"/>
+      <w:suff w:val="tab"/>
     </w:lvl>
     <w:lvl w:ilvl="1">
       <w:isLgl w:val="false"/>
@@ -607,7 +633,7 @@
         <w:rFonts w:hint="default" w:ascii="Courier New" w:hAnsi="Courier New" w:eastAsia="Courier New" w:cs="Courier New"/>
       </w:rPr>
       <w:start w:val="1"/>
-      <w:suff w:val="space"/>
+      <w:suff w:val="tab"/>
     </w:lvl>
     <w:lvl w:ilvl="2">
       <w:isLgl w:val="false"/>
@@ -623,7 +649,7 @@
         <w:rFonts w:hint="default" w:ascii="Wingdings" w:hAnsi="Wingdings" w:eastAsia="Wingdings" w:cs="Wingdings"/>
       </w:rPr>
       <w:start w:val="1"/>
-      <w:suff w:val="space"/>
+      <w:suff w:val="tab"/>
     </w:lvl>
     <w:lvl w:ilvl="3">
       <w:isLgl w:val="false"/>
@@ -639,7 +665,7 @@
         <w:rFonts w:hint="default" w:ascii="Symbol" w:hAnsi="Symbol" w:eastAsia="Symbol" w:cs="Symbol"/>
       </w:rPr>
       <w:start w:val="1"/>
-      <w:suff w:val="space"/>
+      <w:suff w:val="tab"/>
     </w:lvl>
     <w:lvl w:ilvl="4">
       <w:isLgl w:val="false"/>
@@ -655,7 +681,7 @@
         <w:rFonts w:hint="default" w:ascii="Courier New" w:hAnsi="Courier New" w:eastAsia="Courier New" w:cs="Courier New"/>
       </w:rPr>
       <w:start w:val="1"/>
-      <w:suff w:val="space"/>
+      <w:suff w:val="tab"/>
     </w:lvl>
     <w:lvl w:ilvl="5">
       <w:isLgl w:val="false"/>
@@ -671,7 +697,7 @@
         <w:rFonts w:hint="default" w:ascii="Wingdings" w:hAnsi="Wingdings" w:eastAsia="Wingdings" w:cs="Wingdings"/>
       </w:rPr>
       <w:start w:val="1"/>
-      <w:suff w:val="space"/>
+      <w:suff w:val="tab"/>
     </w:lvl>
     <w:lvl w:ilvl="6">
       <w:isLgl w:val="false"/>
@@ -687,7 +713,7 @@
         <w:rFonts w:hint="default" w:ascii="Symbol" w:hAnsi="Symbol" w:eastAsia="Symbol" w:cs="Symbol"/>
       </w:rPr>
       <w:start w:val="1"/>
-      <w:suff w:val="space"/>
+      <w:suff w:val="tab"/>
     </w:lvl>
     <w:lvl w:ilvl="7">
       <w:isLgl w:val="false"/>
@@ -703,7 +729,7 @@
         <w:rFonts w:hint="default" w:ascii="Courier New" w:hAnsi="Courier New" w:eastAsia="Courier New" w:cs="Courier New"/>
       </w:rPr>
       <w:start w:val="1"/>
-      <w:suff w:val="space"/>
+      <w:suff w:val="tab"/>
     </w:lvl>
     <w:lvl w:ilvl="8">
       <w:isLgl w:val="false"/>
@@ -719,7 +745,7 @@
         <w:rFonts w:hint="default" w:ascii="Wingdings" w:hAnsi="Wingdings" w:eastAsia="Wingdings" w:cs="Wingdings"/>
       </w:rPr>
       <w:start w:val="1"/>
-      <w:suff w:val="space"/>
+      <w:suff w:val="tab"/>
     </w:lvl>
   </w:abstractNum>
   <w:num w:numId="1">
@@ -889,11 +915,11 @@
     <w:lsdException w:name="Bibliography" w:uiPriority="37"/>
     <w:lsdException w:name="TOC Heading" w:uiPriority="39" w:qFormat="1"/>
   </w:latentStyles>
-  <w:style w:type="paragraph" w:styleId="13">
+  <w:style w:type="paragraph" w:styleId="658">
     <w:name w:val="Heading 1"/>
-    <w:basedOn w:val="617"/>
-    <w:next w:val="617"/>
-    <w:link w:val="14"/>
+    <w:basedOn w:val="834"/>
+    <w:next w:val="834"/>
+    <w:link w:val="659"/>
     <w:uiPriority w:val="9"/>
     <w:qFormat/>
     <w:pPr>
@@ -910,10 +936,9 @@
       <w:szCs w:val="40"/>
     </w:rPr>
   </w:style>
-  <w:style w:type="character" w:styleId="14">
+  <w:style w:type="character" w:styleId="659">
     <w:name w:val="Heading 1 Char"/>
-    <w:basedOn w:val="11"/>
-    <w:link w:val="13"/>
+    <w:link w:val="658"/>
     <w:uiPriority w:val="9"/>
     <w:pPr>
       <w:pBdr/>
@@ -926,11 +951,11 @@
       <w:szCs w:val="40"/>
     </w:rPr>
   </w:style>
-  <w:style w:type="paragraph" w:styleId="15">
+  <w:style w:type="paragraph" w:styleId="660">
     <w:name w:val="Heading 2"/>
-    <w:basedOn w:val="617"/>
-    <w:next w:val="617"/>
-    <w:link w:val="16"/>
+    <w:basedOn w:val="834"/>
+    <w:next w:val="834"/>
+    <w:link w:val="661"/>
     <w:uiPriority w:val="9"/>
     <w:unhideWhenUsed/>
     <w:qFormat/>
@@ -947,10 +972,9 @@
       <w:sz w:val="34"/>
     </w:rPr>
   </w:style>
-  <w:style w:type="character" w:styleId="16">
+  <w:style w:type="character" w:styleId="661">
     <w:name w:val="Heading 2 Char"/>
-    <w:basedOn w:val="11"/>
-    <w:link w:val="15"/>
+    <w:link w:val="660"/>
     <w:uiPriority w:val="9"/>
     <w:pPr>
       <w:pBdr/>
@@ -962,11 +986,11 @@
       <w:sz w:val="34"/>
     </w:rPr>
   </w:style>
-  <w:style w:type="paragraph" w:styleId="17">
+  <w:style w:type="paragraph" w:styleId="662">
     <w:name w:val="Heading 3"/>
-    <w:basedOn w:val="617"/>
-    <w:next w:val="617"/>
-    <w:link w:val="18"/>
+    <w:basedOn w:val="834"/>
+    <w:next w:val="834"/>
+    <w:link w:val="663"/>
     <w:uiPriority w:val="9"/>
     <w:unhideWhenUsed/>
     <w:qFormat/>
@@ -984,10 +1008,9 @@
       <w:szCs w:val="30"/>
     </w:rPr>
   </w:style>
-  <w:style w:type="character" w:styleId="18">
+  <w:style w:type="character" w:styleId="663">
     <w:name w:val="Heading 3 Char"/>
-    <w:basedOn w:val="11"/>
-    <w:link w:val="17"/>
+    <w:link w:val="662"/>
     <w:uiPriority w:val="9"/>
     <w:pPr>
       <w:pBdr/>
@@ -1000,11 +1023,11 @@
       <w:szCs w:val="30"/>
     </w:rPr>
   </w:style>
-  <w:style w:type="paragraph" w:styleId="19">
+  <w:style w:type="paragraph" w:styleId="664">
     <w:name w:val="Heading 4"/>
-    <w:basedOn w:val="617"/>
-    <w:next w:val="617"/>
-    <w:link w:val="20"/>
+    <w:basedOn w:val="834"/>
+    <w:next w:val="834"/>
+    <w:link w:val="665"/>
     <w:uiPriority w:val="9"/>
     <w:unhideWhenUsed/>
     <w:qFormat/>
@@ -1024,10 +1047,9 @@
       <w:szCs w:val="26"/>
     </w:rPr>
   </w:style>
-  <w:style w:type="character" w:styleId="20">
+  <w:style w:type="character" w:styleId="665">
     <w:name w:val="Heading 4 Char"/>
-    <w:basedOn w:val="11"/>
-    <w:link w:val="19"/>
+    <w:link w:val="664"/>
     <w:uiPriority w:val="9"/>
     <w:pPr>
       <w:pBdr/>
@@ -1042,11 +1064,11 @@
       <w:szCs w:val="26"/>
     </w:rPr>
   </w:style>
-  <w:style w:type="paragraph" w:styleId="21">
+  <w:style w:type="paragraph" w:styleId="666">
     <w:name w:val="Heading 5"/>
-    <w:basedOn w:val="617"/>
-    <w:next w:val="617"/>
-    <w:link w:val="22"/>
+    <w:basedOn w:val="834"/>
+    <w:next w:val="834"/>
+    <w:link w:val="667"/>
     <w:uiPriority w:val="9"/>
     <w:unhideWhenUsed/>
     <w:qFormat/>
@@ -1066,10 +1088,9 @@
       <w:szCs w:val="24"/>
     </w:rPr>
   </w:style>
-  <w:style w:type="character" w:styleId="22">
+  <w:style w:type="character" w:styleId="667">
     <w:name w:val="Heading 5 Char"/>
-    <w:basedOn w:val="11"/>
-    <w:link w:val="21"/>
+    <w:link w:val="666"/>
     <w:uiPriority w:val="9"/>
     <w:pPr>
       <w:pBdr/>
@@ -1084,11 +1105,11 @@
       <w:szCs w:val="24"/>
     </w:rPr>
   </w:style>
-  <w:style w:type="paragraph" w:styleId="23">
+  <w:style w:type="paragraph" w:styleId="668">
     <w:name w:val="Heading 6"/>
-    <w:basedOn w:val="617"/>
-    <w:next w:val="617"/>
-    <w:link w:val="24"/>
+    <w:basedOn w:val="834"/>
+    <w:next w:val="834"/>
+    <w:link w:val="669"/>
     <w:uiPriority w:val="9"/>
     <w:unhideWhenUsed/>
     <w:qFormat/>
@@ -1108,10 +1129,9 @@
       <w:szCs w:val="22"/>
     </w:rPr>
   </w:style>
-  <w:style w:type="character" w:styleId="24">
+  <w:style w:type="character" w:styleId="669">
     <w:name w:val="Heading 6 Char"/>
-    <w:basedOn w:val="11"/>
-    <w:link w:val="23"/>
+    <w:link w:val="668"/>
     <w:uiPriority w:val="9"/>
     <w:pPr>
       <w:pBdr/>
@@ -1126,11 +1146,11 @@
       <w:szCs w:val="22"/>
     </w:rPr>
   </w:style>
-  <w:style w:type="paragraph" w:styleId="25">
+  <w:style w:type="paragraph" w:styleId="670">
     <w:name w:val="Heading 7"/>
-    <w:basedOn w:val="617"/>
-    <w:next w:val="617"/>
-    <w:link w:val="26"/>
+    <w:basedOn w:val="834"/>
+    <w:next w:val="834"/>
+    <w:link w:val="671"/>
     <w:uiPriority w:val="9"/>
     <w:unhideWhenUsed/>
     <w:qFormat/>
@@ -1152,10 +1172,9 @@
       <w:szCs w:val="22"/>
     </w:rPr>
   </w:style>
-  <w:style w:type="character" w:styleId="26">
+  <w:style w:type="character" w:styleId="671">
     <w:name w:val="Heading 7 Char"/>
-    <w:basedOn w:val="11"/>
-    <w:link w:val="25"/>
+    <w:link w:val="670"/>
     <w:uiPriority w:val="9"/>
     <w:pPr>
       <w:pBdr/>
@@ -1172,11 +1191,11 @@
       <w:szCs w:val="22"/>
     </w:rPr>
   </w:style>
-  <w:style w:type="paragraph" w:styleId="27">
+  <w:style w:type="paragraph" w:styleId="672">
     <w:name w:val="Heading 8"/>
-    <w:basedOn w:val="617"/>
-    <w:next w:val="617"/>
-    <w:link w:val="28"/>
+    <w:basedOn w:val="834"/>
+    <w:next w:val="834"/>
+    <w:link w:val="673"/>
     <w:uiPriority w:val="9"/>
     <w:unhideWhenUsed/>
     <w:qFormat/>
@@ -1196,10 +1215,9 @@
       <w:szCs w:val="22"/>
     </w:rPr>
   </w:style>
-  <w:style w:type="character" w:styleId="28">
+  <w:style w:type="character" w:styleId="673">
     <w:name w:val="Heading 8 Char"/>
-    <w:basedOn w:val="11"/>
-    <w:link w:val="27"/>
+    <w:link w:val="672"/>
     <w:uiPriority w:val="9"/>
     <w:pPr>
       <w:pBdr/>
@@ -1214,11 +1232,11 @@
       <w:szCs w:val="22"/>
     </w:rPr>
   </w:style>
-  <w:style w:type="paragraph" w:styleId="29">
+  <w:style w:type="paragraph" w:styleId="674">
     <w:name w:val="Heading 9"/>
-    <w:basedOn w:val="617"/>
-    <w:next w:val="617"/>
-    <w:link w:val="30"/>
+    <w:basedOn w:val="834"/>
+    <w:next w:val="834"/>
+    <w:link w:val="675"/>
     <w:uiPriority w:val="9"/>
     <w:unhideWhenUsed/>
     <w:qFormat/>
@@ -1238,10 +1256,9 @@
       <w:szCs w:val="21"/>
     </w:rPr>
   </w:style>
-  <w:style w:type="character" w:styleId="30">
+  <w:style w:type="character" w:styleId="675">
     <w:name w:val="Heading 9 Char"/>
-    <w:basedOn w:val="11"/>
-    <w:link w:val="29"/>
+    <w:link w:val="674"/>
     <w:uiPriority w:val="9"/>
     <w:pPr>
       <w:pBdr/>
@@ -1256,11 +1273,11 @@
       <w:szCs w:val="21"/>
     </w:rPr>
   </w:style>
-  <w:style w:type="paragraph" w:styleId="34">
+  <w:style w:type="paragraph" w:styleId="676">
     <w:name w:val="Title"/>
-    <w:basedOn w:val="617"/>
-    <w:next w:val="617"/>
-    <w:link w:val="35"/>
+    <w:basedOn w:val="834"/>
+    <w:next w:val="834"/>
+    <w:link w:val="677"/>
     <w:uiPriority w:val="10"/>
     <w:qFormat/>
     <w:pPr>
@@ -1274,10 +1291,9 @@
       <w:szCs w:val="48"/>
     </w:rPr>
   </w:style>
-  <w:style w:type="character" w:styleId="35">
+  <w:style w:type="character" w:styleId="677">
     <w:name w:val="Title Char"/>
-    <w:basedOn w:val="11"/>
-    <w:link w:val="34"/>
+    <w:link w:val="676"/>
     <w:uiPriority w:val="10"/>
     <w:pPr>
       <w:pBdr/>
@@ -1289,11 +1305,11 @@
       <w:szCs w:val="48"/>
     </w:rPr>
   </w:style>
-  <w:style w:type="paragraph" w:styleId="36">
+  <w:style w:type="paragraph" w:styleId="678">
     <w:name w:val="Subtitle"/>
-    <w:basedOn w:val="617"/>
-    <w:next w:val="617"/>
-    <w:link w:val="37"/>
+    <w:basedOn w:val="834"/>
+    <w:next w:val="834"/>
+    <w:link w:val="679"/>
     <w:uiPriority w:val="11"/>
     <w:qFormat/>
     <w:pPr>
@@ -1306,10 +1322,9 @@
       <w:szCs w:val="24"/>
     </w:rPr>
   </w:style>
-  <w:style w:type="character" w:styleId="37">
+  <w:style w:type="character" w:styleId="679">
     <w:name w:val="Subtitle Char"/>
-    <w:basedOn w:val="11"/>
-    <w:link w:val="36"/>
+    <w:link w:val="678"/>
     <w:uiPriority w:val="11"/>
     <w:pPr>
       <w:pBdr/>
@@ -1321,11 +1336,11 @@
       <w:szCs w:val="24"/>
     </w:rPr>
   </w:style>
-  <w:style w:type="paragraph" w:styleId="38">
+  <w:style w:type="paragraph" w:styleId="680">
     <w:name w:val="Quote"/>
-    <w:basedOn w:val="617"/>
-    <w:next w:val="617"/>
-    <w:link w:val="39"/>
+    <w:basedOn w:val="834"/>
+    <w:next w:val="834"/>
+    <w:link w:val="681"/>
     <w:uiPriority w:val="29"/>
     <w:qFormat/>
     <w:pPr>
@@ -1337,9 +1352,9 @@
       <w:i/>
     </w:rPr>
   </w:style>
-  <w:style w:type="character" w:styleId="39">
+  <w:style w:type="character" w:styleId="681">
     <w:name w:val="Quote Char"/>
-    <w:link w:val="38"/>
+    <w:link w:val="680"/>
     <w:uiPriority w:val="29"/>
     <w:pPr>
       <w:pBdr/>
@@ -1350,11 +1365,11 @@
       <w:i/>
     </w:rPr>
   </w:style>
-  <w:style w:type="paragraph" w:styleId="40">
+  <w:style w:type="paragraph" w:styleId="682">
     <w:name w:val="Intense Quote"/>
-    <w:basedOn w:val="617"/>
-    <w:next w:val="617"/>
-    <w:link w:val="41"/>
+    <w:basedOn w:val="834"/>
+    <w:next w:val="834"/>
+    <w:link w:val="683"/>
     <w:uiPriority w:val="30"/>
     <w:qFormat/>
     <w:pPr>
@@ -1373,9 +1388,9 @@
       <w:i/>
     </w:rPr>
   </w:style>
-  <w:style w:type="character" w:styleId="41">
+  <w:style w:type="character" w:styleId="683">
     <w:name w:val="Intense Quote Char"/>
-    <w:link w:val="40"/>
+    <w:link w:val="682"/>
     <w:uiPriority w:val="30"/>
     <w:pPr>
       <w:pBdr/>
@@ -1386,10 +1401,10 @@
       <w:i/>
     </w:rPr>
   </w:style>
-  <w:style w:type="paragraph" w:styleId="42">
+  <w:style w:type="paragraph" w:styleId="684">
     <w:name w:val="Header"/>
-    <w:basedOn w:val="617"/>
-    <w:link w:val="43"/>
+    <w:basedOn w:val="834"/>
+    <w:link w:val="685"/>
     <w:uiPriority w:val="99"/>
     <w:unhideWhenUsed/>
     <w:pPr>
@@ -1402,10 +1417,9 @@
       <w:ind/>
     </w:pPr>
   </w:style>
-  <w:style w:type="character" w:styleId="43">
+  <w:style w:type="character" w:styleId="685">
     <w:name w:val="Header Char"/>
-    <w:basedOn w:val="11"/>
-    <w:link w:val="42"/>
+    <w:link w:val="684"/>
     <w:uiPriority w:val="99"/>
     <w:pPr>
       <w:pBdr/>
@@ -1413,10 +1427,10 @@
       <w:ind/>
     </w:pPr>
   </w:style>
-  <w:style w:type="paragraph" w:styleId="44">
+  <w:style w:type="paragraph" w:styleId="686">
     <w:name w:val="Footer"/>
-    <w:basedOn w:val="617"/>
-    <w:link w:val="47"/>
+    <w:basedOn w:val="834"/>
+    <w:link w:val="689"/>
     <w:uiPriority w:val="99"/>
     <w:unhideWhenUsed/>
     <w:pPr>
@@ -1429,10 +1443,9 @@
       <w:ind/>
     </w:pPr>
   </w:style>
-  <w:style w:type="character" w:styleId="45">
+  <w:style w:type="character" w:styleId="687">
     <w:name w:val="Footer Char"/>
-    <w:basedOn w:val="11"/>
-    <w:link w:val="44"/>
+    <w:link w:val="686"/>
     <w:uiPriority w:val="99"/>
     <w:pPr>
       <w:pBdr/>
@@ -1440,10 +1453,10 @@
       <w:ind/>
     </w:pPr>
   </w:style>
-  <w:style w:type="paragraph" w:styleId="46">
+  <w:style w:type="paragraph" w:styleId="688">
     <w:name w:val="Caption"/>
-    <w:basedOn w:val="617"/>
-    <w:next w:val="617"/>
+    <w:basedOn w:val="834"/>
+    <w:next w:val="834"/>
     <w:uiPriority w:val="35"/>
     <w:semiHidden/>
     <w:unhideWhenUsed/>
@@ -1461,10 +1474,10 @@
       <w:szCs w:val="18"/>
     </w:rPr>
   </w:style>
-  <w:style w:type="character" w:styleId="47">
+  <w:style w:type="character" w:styleId="689">
     <w:name w:val="Caption Char"/>
-    <w:basedOn w:val="46"/>
-    <w:link w:val="44"/>
+    <w:basedOn w:val="688"/>
+    <w:link w:val="686"/>
     <w:uiPriority w:val="99"/>
     <w:pPr>
       <w:pBdr/>
@@ -1472,9 +1485,9 @@
       <w:ind/>
     </w:pPr>
   </w:style>
-  <w:style w:type="table" w:styleId="48">
+  <w:style w:type="table" w:styleId="690">
     <w:name w:val="Table Grid"/>
-    <w:basedOn w:val="618"/>
+    <w:basedOn w:val="835"/>
     <w:uiPriority w:val="59"/>
     <w:pPr>
       <w:pBdr/>
@@ -1671,9 +1684,9 @@
       </w:tcPr>
     </w:tblStylePr>
   </w:style>
-  <w:style w:type="table" w:styleId="49">
+  <w:style w:type="table" w:styleId="691">
     <w:name w:val="Table Grid Light"/>
-    <w:basedOn w:val="618"/>
+    <w:basedOn w:val="835"/>
     <w:uiPriority w:val="59"/>
     <w:pPr>
       <w:pBdr/>
@@ -1870,9 +1883,9 @@
       </w:tcPr>
     </w:tblStylePr>
   </w:style>
-  <w:style w:type="table" w:styleId="50">
+  <w:style w:type="table" w:styleId="692">
     <w:name w:val="Plain Table 1"/>
-    <w:basedOn w:val="618"/>
+    <w:basedOn w:val="835"/>
     <w:uiPriority w:val="59"/>
     <w:pPr>
       <w:pBdr/>
@@ -2095,9 +2108,9 @@
       </w:tcPr>
     </w:tblStylePr>
   </w:style>
-  <w:style w:type="table" w:styleId="51">
+  <w:style w:type="table" w:styleId="693">
     <w:name w:val="Plain Table 2"/>
-    <w:basedOn w:val="618"/>
+    <w:basedOn w:val="835"/>
     <w:uiPriority w:val="59"/>
     <w:pPr>
       <w:pBdr/>
@@ -2328,9 +2341,9 @@
       </w:tcPr>
     </w:tblStylePr>
   </w:style>
-  <w:style w:type="table" w:styleId="52">
+  <w:style w:type="table" w:styleId="694">
     <w:name w:val="Plain Table 3"/>
-    <w:basedOn w:val="618"/>
+    <w:basedOn w:val="835"/>
     <w:uiPriority w:val="99"/>
     <w:pPr>
       <w:pBdr/>
@@ -2558,9 +2571,9 @@
       </w:tcPr>
     </w:tblStylePr>
   </w:style>
-  <w:style w:type="table" w:styleId="53">
+  <w:style w:type="table" w:styleId="695">
     <w:name w:val="Plain Table 4"/>
-    <w:basedOn w:val="618"/>
+    <w:basedOn w:val="835"/>
     <w:uiPriority w:val="99"/>
     <w:pPr>
       <w:pBdr/>
@@ -2774,9 +2787,9 @@
       </w:tcPr>
     </w:tblStylePr>
   </w:style>
-  <w:style w:type="table" w:styleId="54">
+  <w:style w:type="table" w:styleId="696">
     <w:name w:val="Plain Table 5"/>
-    <w:basedOn w:val="618"/>
+    <w:basedOn w:val="835"/>
     <w:uiPriority w:val="99"/>
     <w:pPr>
       <w:pBdr/>
@@ -3007,9 +3020,9 @@
       </w:tcPr>
     </w:tblStylePr>
   </w:style>
-  <w:style w:type="table" w:styleId="55">
+  <w:style w:type="table" w:styleId="697">
     <w:name w:val="Grid Table 1 Light"/>
-    <w:basedOn w:val="618"/>
+    <w:basedOn w:val="835"/>
     <w:uiPriority w:val="99"/>
     <w:pPr>
       <w:pBdr/>
@@ -3230,9 +3243,9 @@
       </w:tcPr>
     </w:tblStylePr>
   </w:style>
-  <w:style w:type="table" w:styleId="56">
+  <w:style w:type="table" w:styleId="698">
     <w:name w:val="Grid Table 1 Light - Accent 1"/>
-    <w:basedOn w:val="618"/>
+    <w:basedOn w:val="835"/>
     <w:uiPriority w:val="99"/>
     <w:pPr>
       <w:pBdr/>
@@ -3453,9 +3466,9 @@
       </w:tcPr>
     </w:tblStylePr>
   </w:style>
-  <w:style w:type="table" w:styleId="57">
+  <w:style w:type="table" w:styleId="699">
     <w:name w:val="Grid Table 1 Light - Accent 2"/>
-    <w:basedOn w:val="618"/>
+    <w:basedOn w:val="835"/>
     <w:uiPriority w:val="99"/>
     <w:pPr>
       <w:pBdr/>
@@ -3676,9 +3689,9 @@
       </w:tcPr>
     </w:tblStylePr>
   </w:style>
-  <w:style w:type="table" w:styleId="58">
+  <w:style w:type="table" w:styleId="700">
     <w:name w:val="Grid Table 1 Light - Accent 3"/>
-    <w:basedOn w:val="618"/>
+    <w:basedOn w:val="835"/>
     <w:uiPriority w:val="99"/>
     <w:pPr>
       <w:pBdr/>
@@ -3899,9 +3912,9 @@
       </w:tcPr>
     </w:tblStylePr>
   </w:style>
-  <w:style w:type="table" w:styleId="59">
+  <w:style w:type="table" w:styleId="701">
     <w:name w:val="Grid Table 1 Light - Accent 4"/>
-    <w:basedOn w:val="618"/>
+    <w:basedOn w:val="835"/>
     <w:uiPriority w:val="99"/>
     <w:pPr>
       <w:pBdr/>
@@ -4122,9 +4135,9 @@
       </w:tcPr>
     </w:tblStylePr>
   </w:style>
-  <w:style w:type="table" w:styleId="60">
+  <w:style w:type="table" w:styleId="702">
     <w:name w:val="Grid Table 1 Light - Accent 5"/>
-    <w:basedOn w:val="618"/>
+    <w:basedOn w:val="835"/>
     <w:uiPriority w:val="99"/>
     <w:pPr>
       <w:pBdr/>
@@ -4345,9 +4358,9 @@
       </w:tcPr>
     </w:tblStylePr>
   </w:style>
-  <w:style w:type="table" w:styleId="61">
+  <w:style w:type="table" w:styleId="703">
     <w:name w:val="Grid Table 1 Light - Accent 6"/>
-    <w:basedOn w:val="618"/>
+    <w:basedOn w:val="835"/>
     <w:uiPriority w:val="99"/>
     <w:pPr>
       <w:pBdr/>
@@ -4568,9 +4581,9 @@
       </w:tcPr>
     </w:tblStylePr>
   </w:style>
-  <w:style w:type="table" w:styleId="62">
+  <w:style w:type="table" w:styleId="704">
     <w:name w:val="Grid Table 2"/>
-    <w:basedOn w:val="618"/>
+    <w:basedOn w:val="835"/>
     <w:uiPriority w:val="99"/>
     <w:pPr>
       <w:pBdr/>
@@ -4800,9 +4813,9 @@
       </w:tcPr>
     </w:tblStylePr>
   </w:style>
-  <w:style w:type="table" w:styleId="63">
+  <w:style w:type="table" w:styleId="705">
     <w:name w:val="Grid Table 2 - Accent 1"/>
-    <w:basedOn w:val="618"/>
+    <w:basedOn w:val="835"/>
     <w:uiPriority w:val="99"/>
     <w:pPr>
       <w:pBdr/>
@@ -5032,9 +5045,9 @@
       </w:tcPr>
     </w:tblStylePr>
   </w:style>
-  <w:style w:type="table" w:styleId="64">
+  <w:style w:type="table" w:styleId="706">
     <w:name w:val="Grid Table 2 - Accent 2"/>
-    <w:basedOn w:val="618"/>
+    <w:basedOn w:val="835"/>
     <w:uiPriority w:val="99"/>
     <w:pPr>
       <w:pBdr/>
@@ -5264,9 +5277,9 @@
       </w:tcPr>
     </w:tblStylePr>
   </w:style>
-  <w:style w:type="table" w:styleId="65">
+  <w:style w:type="table" w:styleId="707">
     <w:name w:val="Grid Table 2 - Accent 3"/>
-    <w:basedOn w:val="618"/>
+    <w:basedOn w:val="835"/>
     <w:uiPriority w:val="99"/>
     <w:pPr>
       <w:pBdr/>
@@ -5496,9 +5509,9 @@
       </w:tcPr>
     </w:tblStylePr>
   </w:style>
-  <w:style w:type="table" w:styleId="66">
+  <w:style w:type="table" w:styleId="708">
     <w:name w:val="Grid Table 2 - Accent 4"/>
-    <w:basedOn w:val="618"/>
+    <w:basedOn w:val="835"/>
     <w:uiPriority w:val="99"/>
     <w:pPr>
       <w:pBdr/>
@@ -5728,9 +5741,9 @@
       </w:tcPr>
     </w:tblStylePr>
   </w:style>
-  <w:style w:type="table" w:styleId="67">
+  <w:style w:type="table" w:styleId="709">
     <w:name w:val="Grid Table 2 - Accent 5"/>
-    <w:basedOn w:val="618"/>
+    <w:basedOn w:val="835"/>
     <w:uiPriority w:val="99"/>
     <w:pPr>
       <w:pBdr/>
@@ -5960,9 +5973,9 @@
       </w:tcPr>
     </w:tblStylePr>
   </w:style>
-  <w:style w:type="table" w:styleId="68">
+  <w:style w:type="table" w:styleId="710">
     <w:name w:val="Grid Table 2 - Accent 6"/>
-    <w:basedOn w:val="618"/>
+    <w:basedOn w:val="835"/>
     <w:uiPriority w:val="99"/>
     <w:pPr>
       <w:pBdr/>
@@ -6192,9 +6205,9 @@
       </w:tcPr>
     </w:tblStylePr>
   </w:style>
-  <w:style w:type="table" w:styleId="69">
+  <w:style w:type="table" w:styleId="711">
     <w:name w:val="Grid Table 3"/>
-    <w:basedOn w:val="618"/>
+    <w:basedOn w:val="835"/>
     <w:uiPriority w:val="99"/>
     <w:pPr>
       <w:pBdr/>
@@ -6293,29 +6306,6 @@
         <w:tblBorders/>
       </w:tblPr>
       <w:tcPr>
-        <w:shd w:color="ffffff"/>
-        <w:tcBorders>
-          <w:top w:val="none" w:color="000000" w:sz="4" w:space="0"/>
-          <w:left w:val="none" w:color="000000" w:sz="4" w:space="0"/>
-          <w:bottom w:val="none" w:color="000000" w:sz="4" w:space="0"/>
-          <w:right w:val="none" w:color="000000" w:sz="4" w:space="0"/>
-        </w:tcBorders>
-      </w:tcPr>
-    </w:tblStylePr>
-    <w:tblStylePr w:type="firstRow">
-      <w:rPr>
-        <w:b/>
-        <w:color w:val="404040"/>
-      </w:rPr>
-      <w:pPr>
-        <w:pBdr/>
-        <w:spacing/>
-        <w:ind/>
-      </w:pPr>
-      <w:tblPr>
-        <w:tblBorders/>
-      </w:tblPr>
-      <w:tcPr>
         <w:shd w:val="clear" w:color="ffffff"/>
         <w:tcBorders>
           <w:top w:val="none" w:color="000000" w:sz="4" w:space="0"/>
@@ -6325,30 +6315,7 @@
         </w:tcBorders>
       </w:tcPr>
     </w:tblStylePr>
-    <w:tblStylePr w:type="lastCol">
-      <w:rPr>
-        <w:i/>
-        <w:color w:val="404040"/>
-      </w:rPr>
-      <w:pPr>
-        <w:pBdr/>
-        <w:spacing/>
-        <w:ind/>
-      </w:pPr>
-      <w:tblPr>
-        <w:tblBorders/>
-      </w:tblPr>
-      <w:tcPr>
-        <w:shd w:color="ffffff"/>
-        <w:tcBorders>
-          <w:top w:val="none" w:color="000000" w:sz="4" w:space="0"/>
-          <w:left w:val="none" w:color="000000" w:sz="4" w:space="0"/>
-          <w:bottom w:val="none" w:color="000000" w:sz="4" w:space="0"/>
-          <w:right w:val="none" w:color="000000" w:sz="4" w:space="0"/>
-        </w:tcBorders>
-      </w:tcPr>
-    </w:tblStylePr>
-    <w:tblStylePr w:type="lastRow">
+    <w:tblStylePr w:type="firstRow">
       <w:rPr>
         <w:b/>
         <w:color w:val="404040"/>
@@ -6371,6 +6338,52 @@
         </w:tcBorders>
       </w:tcPr>
     </w:tblStylePr>
+    <w:tblStylePr w:type="lastCol">
+      <w:rPr>
+        <w:i/>
+        <w:color w:val="404040"/>
+      </w:rPr>
+      <w:pPr>
+        <w:pBdr/>
+        <w:spacing/>
+        <w:ind/>
+      </w:pPr>
+      <w:tblPr>
+        <w:tblBorders/>
+      </w:tblPr>
+      <w:tcPr>
+        <w:shd w:val="clear" w:color="ffffff"/>
+        <w:tcBorders>
+          <w:top w:val="none" w:color="000000" w:sz="4" w:space="0"/>
+          <w:left w:val="none" w:color="000000" w:sz="4" w:space="0"/>
+          <w:bottom w:val="none" w:color="000000" w:sz="4" w:space="0"/>
+          <w:right w:val="none" w:color="000000" w:sz="4" w:space="0"/>
+        </w:tcBorders>
+      </w:tcPr>
+    </w:tblStylePr>
+    <w:tblStylePr w:type="lastRow">
+      <w:rPr>
+        <w:b/>
+        <w:color w:val="404040"/>
+      </w:rPr>
+      <w:pPr>
+        <w:pBdr/>
+        <w:spacing/>
+        <w:ind/>
+      </w:pPr>
+      <w:tblPr>
+        <w:tblBorders/>
+      </w:tblPr>
+      <w:tcPr>
+        <w:shd w:val="clear" w:color="ffffff"/>
+        <w:tcBorders>
+          <w:top w:val="none" w:color="000000" w:sz="4" w:space="0"/>
+          <w:left w:val="none" w:color="000000" w:sz="4" w:space="0"/>
+          <w:bottom w:val="none" w:color="000000" w:sz="4" w:space="0"/>
+          <w:right w:val="none" w:color="000000" w:sz="4" w:space="0"/>
+        </w:tcBorders>
+      </w:tcPr>
+    </w:tblStylePr>
     <w:tblStylePr w:type="nwCell">
       <w:pPr>
         <w:pBdr/>
@@ -6437,9 +6450,9 @@
       </w:tcPr>
     </w:tblStylePr>
   </w:style>
-  <w:style w:type="table" w:styleId="70">
+  <w:style w:type="table" w:styleId="712">
     <w:name w:val="Grid Table 3 - Accent 1"/>
-    <w:basedOn w:val="618"/>
+    <w:basedOn w:val="835"/>
     <w:uiPriority w:val="99"/>
     <w:pPr>
       <w:pBdr/>
@@ -6538,29 +6551,6 @@
         <w:tblBorders/>
       </w:tblPr>
       <w:tcPr>
-        <w:shd w:color="ffffff"/>
-        <w:tcBorders>
-          <w:top w:val="none" w:color="000000" w:sz="4" w:space="0"/>
-          <w:left w:val="none" w:color="000000" w:sz="4" w:space="0"/>
-          <w:bottom w:val="none" w:color="000000" w:sz="4" w:space="0"/>
-          <w:right w:val="none" w:color="000000" w:sz="4" w:space="0"/>
-        </w:tcBorders>
-      </w:tcPr>
-    </w:tblStylePr>
-    <w:tblStylePr w:type="firstRow">
-      <w:rPr>
-        <w:b/>
-        <w:color w:val="404040"/>
-      </w:rPr>
-      <w:pPr>
-        <w:pBdr/>
-        <w:spacing/>
-        <w:ind/>
-      </w:pPr>
-      <w:tblPr>
-        <w:tblBorders/>
-      </w:tblPr>
-      <w:tcPr>
         <w:shd w:val="clear" w:color="ffffff"/>
         <w:tcBorders>
           <w:top w:val="none" w:color="000000" w:sz="4" w:space="0"/>
@@ -6570,30 +6560,7 @@
         </w:tcBorders>
       </w:tcPr>
     </w:tblStylePr>
-    <w:tblStylePr w:type="lastCol">
-      <w:rPr>
-        <w:i/>
-        <w:color w:val="404040"/>
-      </w:rPr>
-      <w:pPr>
-        <w:pBdr/>
-        <w:spacing/>
-        <w:ind/>
-      </w:pPr>
-      <w:tblPr>
-        <w:tblBorders/>
-      </w:tblPr>
-      <w:tcPr>
-        <w:shd w:color="ffffff"/>
-        <w:tcBorders>
-          <w:top w:val="none" w:color="000000" w:sz="4" w:space="0"/>
-          <w:left w:val="none" w:color="000000" w:sz="4" w:space="0"/>
-          <w:bottom w:val="none" w:color="000000" w:sz="4" w:space="0"/>
-          <w:right w:val="none" w:color="000000" w:sz="4" w:space="0"/>
-        </w:tcBorders>
-      </w:tcPr>
-    </w:tblStylePr>
-    <w:tblStylePr w:type="lastRow">
+    <w:tblStylePr w:type="firstRow">
       <w:rPr>
         <w:b/>
         <w:color w:val="404040"/>
@@ -6616,6 +6583,52 @@
         </w:tcBorders>
       </w:tcPr>
     </w:tblStylePr>
+    <w:tblStylePr w:type="lastCol">
+      <w:rPr>
+        <w:i/>
+        <w:color w:val="404040"/>
+      </w:rPr>
+      <w:pPr>
+        <w:pBdr/>
+        <w:spacing/>
+        <w:ind/>
+      </w:pPr>
+      <w:tblPr>
+        <w:tblBorders/>
+      </w:tblPr>
+      <w:tcPr>
+        <w:shd w:val="clear" w:color="ffffff"/>
+        <w:tcBorders>
+          <w:top w:val="none" w:color="000000" w:sz="4" w:space="0"/>
+          <w:left w:val="none" w:color="000000" w:sz="4" w:space="0"/>
+          <w:bottom w:val="none" w:color="000000" w:sz="4" w:space="0"/>
+          <w:right w:val="none" w:color="000000" w:sz="4" w:space="0"/>
+        </w:tcBorders>
+      </w:tcPr>
+    </w:tblStylePr>
+    <w:tblStylePr w:type="lastRow">
+      <w:rPr>
+        <w:b/>
+        <w:color w:val="404040"/>
+      </w:rPr>
+      <w:pPr>
+        <w:pBdr/>
+        <w:spacing/>
+        <w:ind/>
+      </w:pPr>
+      <w:tblPr>
+        <w:tblBorders/>
+      </w:tblPr>
+      <w:tcPr>
+        <w:shd w:val="clear" w:color="ffffff"/>
+        <w:tcBorders>
+          <w:top w:val="none" w:color="000000" w:sz="4" w:space="0"/>
+          <w:left w:val="none" w:color="000000" w:sz="4" w:space="0"/>
+          <w:bottom w:val="none" w:color="000000" w:sz="4" w:space="0"/>
+          <w:right w:val="none" w:color="000000" w:sz="4" w:space="0"/>
+        </w:tcBorders>
+      </w:tcPr>
+    </w:tblStylePr>
     <w:tblStylePr w:type="nwCell">
       <w:pPr>
         <w:pBdr/>
@@ -6682,9 +6695,9 @@
       </w:tcPr>
     </w:tblStylePr>
   </w:style>
-  <w:style w:type="table" w:styleId="71">
+  <w:style w:type="table" w:styleId="713">
     <w:name w:val="Grid Table 3 - Accent 2"/>
-    <w:basedOn w:val="618"/>
+    <w:basedOn w:val="835"/>
     <w:uiPriority w:val="99"/>
     <w:pPr>
       <w:pBdr/>
@@ -6783,29 +6796,6 @@
         <w:tblBorders/>
       </w:tblPr>
       <w:tcPr>
-        <w:shd w:color="ffffff"/>
-        <w:tcBorders>
-          <w:top w:val="none" w:color="000000" w:sz="4" w:space="0"/>
-          <w:left w:val="none" w:color="000000" w:sz="4" w:space="0"/>
-          <w:bottom w:val="none" w:color="000000" w:sz="4" w:space="0"/>
-          <w:right w:val="none" w:color="000000" w:sz="4" w:space="0"/>
-        </w:tcBorders>
-      </w:tcPr>
-    </w:tblStylePr>
-    <w:tblStylePr w:type="firstRow">
-      <w:rPr>
-        <w:b/>
-        <w:color w:val="404040"/>
-      </w:rPr>
-      <w:pPr>
-        <w:pBdr/>
-        <w:spacing/>
-        <w:ind/>
-      </w:pPr>
-      <w:tblPr>
-        <w:tblBorders/>
-      </w:tblPr>
-      <w:tcPr>
         <w:shd w:val="clear" w:color="ffffff"/>
         <w:tcBorders>
           <w:top w:val="none" w:color="000000" w:sz="4" w:space="0"/>
@@ -6815,30 +6805,7 @@
         </w:tcBorders>
       </w:tcPr>
     </w:tblStylePr>
-    <w:tblStylePr w:type="lastCol">
-      <w:rPr>
-        <w:i/>
-        <w:color w:val="404040"/>
-      </w:rPr>
-      <w:pPr>
-        <w:pBdr/>
-        <w:spacing/>
-        <w:ind/>
-      </w:pPr>
-      <w:tblPr>
-        <w:tblBorders/>
-      </w:tblPr>
-      <w:tcPr>
-        <w:shd w:color="ffffff"/>
-        <w:tcBorders>
-          <w:top w:val="none" w:color="000000" w:sz="4" w:space="0"/>
-          <w:left w:val="none" w:color="000000" w:sz="4" w:space="0"/>
-          <w:bottom w:val="none" w:color="000000" w:sz="4" w:space="0"/>
-          <w:right w:val="none" w:color="000000" w:sz="4" w:space="0"/>
-        </w:tcBorders>
-      </w:tcPr>
-    </w:tblStylePr>
-    <w:tblStylePr w:type="lastRow">
+    <w:tblStylePr w:type="firstRow">
       <w:rPr>
         <w:b/>
         <w:color w:val="404040"/>
@@ -6861,6 +6828,52 @@
         </w:tcBorders>
       </w:tcPr>
     </w:tblStylePr>
+    <w:tblStylePr w:type="lastCol">
+      <w:rPr>
+        <w:i/>
+        <w:color w:val="404040"/>
+      </w:rPr>
+      <w:pPr>
+        <w:pBdr/>
+        <w:spacing/>
+        <w:ind/>
+      </w:pPr>
+      <w:tblPr>
+        <w:tblBorders/>
+      </w:tblPr>
+      <w:tcPr>
+        <w:shd w:val="clear" w:color="ffffff"/>
+        <w:tcBorders>
+          <w:top w:val="none" w:color="000000" w:sz="4" w:space="0"/>
+          <w:left w:val="none" w:color="000000" w:sz="4" w:space="0"/>
+          <w:bottom w:val="none" w:color="000000" w:sz="4" w:space="0"/>
+          <w:right w:val="none" w:color="000000" w:sz="4" w:space="0"/>
+        </w:tcBorders>
+      </w:tcPr>
+    </w:tblStylePr>
+    <w:tblStylePr w:type="lastRow">
+      <w:rPr>
+        <w:b/>
+        <w:color w:val="404040"/>
+      </w:rPr>
+      <w:pPr>
+        <w:pBdr/>
+        <w:spacing/>
+        <w:ind/>
+      </w:pPr>
+      <w:tblPr>
+        <w:tblBorders/>
+      </w:tblPr>
+      <w:tcPr>
+        <w:shd w:val="clear" w:color="ffffff"/>
+        <w:tcBorders>
+          <w:top w:val="none" w:color="000000" w:sz="4" w:space="0"/>
+          <w:left w:val="none" w:color="000000" w:sz="4" w:space="0"/>
+          <w:bottom w:val="none" w:color="000000" w:sz="4" w:space="0"/>
+          <w:right w:val="none" w:color="000000" w:sz="4" w:space="0"/>
+        </w:tcBorders>
+      </w:tcPr>
+    </w:tblStylePr>
     <w:tblStylePr w:type="nwCell">
       <w:pPr>
         <w:pBdr/>
@@ -6927,9 +6940,9 @@
       </w:tcPr>
     </w:tblStylePr>
   </w:style>
-  <w:style w:type="table" w:styleId="72">
+  <w:style w:type="table" w:styleId="714">
     <w:name w:val="Grid Table 3 - Accent 3"/>
-    <w:basedOn w:val="618"/>
+    <w:basedOn w:val="835"/>
     <w:uiPriority w:val="99"/>
     <w:pPr>
       <w:pBdr/>
@@ -7028,29 +7041,6 @@
         <w:tblBorders/>
       </w:tblPr>
       <w:tcPr>
-        <w:shd w:color="ffffff"/>
-        <w:tcBorders>
-          <w:top w:val="none" w:color="000000" w:sz="4" w:space="0"/>
-          <w:left w:val="none" w:color="000000" w:sz="4" w:space="0"/>
-          <w:bottom w:val="none" w:color="000000" w:sz="4" w:space="0"/>
-          <w:right w:val="none" w:color="000000" w:sz="4" w:space="0"/>
-        </w:tcBorders>
-      </w:tcPr>
-    </w:tblStylePr>
-    <w:tblStylePr w:type="firstRow">
-      <w:rPr>
-        <w:b/>
-        <w:color w:val="404040"/>
-      </w:rPr>
-      <w:pPr>
-        <w:pBdr/>
-        <w:spacing/>
-        <w:ind/>
-      </w:pPr>
-      <w:tblPr>
-        <w:tblBorders/>
-      </w:tblPr>
-      <w:tcPr>
         <w:shd w:val="clear" w:color="ffffff"/>
         <w:tcBorders>
           <w:top w:val="none" w:color="000000" w:sz="4" w:space="0"/>
@@ -7060,30 +7050,7 @@
         </w:tcBorders>
       </w:tcPr>
     </w:tblStylePr>
-    <w:tblStylePr w:type="lastCol">
-      <w:rPr>
-        <w:i/>
-        <w:color w:val="404040"/>
-      </w:rPr>
-      <w:pPr>
-        <w:pBdr/>
-        <w:spacing/>
-        <w:ind/>
-      </w:pPr>
-      <w:tblPr>
-        <w:tblBorders/>
-      </w:tblPr>
-      <w:tcPr>
-        <w:shd w:color="ffffff"/>
-        <w:tcBorders>
-          <w:top w:val="none" w:color="000000" w:sz="4" w:space="0"/>
-          <w:left w:val="none" w:color="000000" w:sz="4" w:space="0"/>
-          <w:bottom w:val="none" w:color="000000" w:sz="4" w:space="0"/>
-          <w:right w:val="none" w:color="000000" w:sz="4" w:space="0"/>
-        </w:tcBorders>
-      </w:tcPr>
-    </w:tblStylePr>
-    <w:tblStylePr w:type="lastRow">
+    <w:tblStylePr w:type="firstRow">
       <w:rPr>
         <w:b/>
         <w:color w:val="404040"/>
@@ -7106,6 +7073,52 @@
         </w:tcBorders>
       </w:tcPr>
     </w:tblStylePr>
+    <w:tblStylePr w:type="lastCol">
+      <w:rPr>
+        <w:i/>
+        <w:color w:val="404040"/>
+      </w:rPr>
+      <w:pPr>
+        <w:pBdr/>
+        <w:spacing/>
+        <w:ind/>
+      </w:pPr>
+      <w:tblPr>
+        <w:tblBorders/>
+      </w:tblPr>
+      <w:tcPr>
+        <w:shd w:val="clear" w:color="ffffff"/>
+        <w:tcBorders>
+          <w:top w:val="none" w:color="000000" w:sz="4" w:space="0"/>
+          <w:left w:val="none" w:color="000000" w:sz="4" w:space="0"/>
+          <w:bottom w:val="none" w:color="000000" w:sz="4" w:space="0"/>
+          <w:right w:val="none" w:color="000000" w:sz="4" w:space="0"/>
+        </w:tcBorders>
+      </w:tcPr>
+    </w:tblStylePr>
+    <w:tblStylePr w:type="lastRow">
+      <w:rPr>
+        <w:b/>
+        <w:color w:val="404040"/>
+      </w:rPr>
+      <w:pPr>
+        <w:pBdr/>
+        <w:spacing/>
+        <w:ind/>
+      </w:pPr>
+      <w:tblPr>
+        <w:tblBorders/>
+      </w:tblPr>
+      <w:tcPr>
+        <w:shd w:val="clear" w:color="ffffff"/>
+        <w:tcBorders>
+          <w:top w:val="none" w:color="000000" w:sz="4" w:space="0"/>
+          <w:left w:val="none" w:color="000000" w:sz="4" w:space="0"/>
+          <w:bottom w:val="none" w:color="000000" w:sz="4" w:space="0"/>
+          <w:right w:val="none" w:color="000000" w:sz="4" w:space="0"/>
+        </w:tcBorders>
+      </w:tcPr>
+    </w:tblStylePr>
     <w:tblStylePr w:type="nwCell">
       <w:pPr>
         <w:pBdr/>
@@ -7172,9 +7185,9 @@
       </w:tcPr>
     </w:tblStylePr>
   </w:style>
-  <w:style w:type="table" w:styleId="73">
+  <w:style w:type="table" w:styleId="715">
     <w:name w:val="Grid Table 3 - Accent 4"/>
-    <w:basedOn w:val="618"/>
+    <w:basedOn w:val="835"/>
     <w:uiPriority w:val="99"/>
     <w:pPr>
       <w:pBdr/>
@@ -7273,29 +7286,6 @@
         <w:tblBorders/>
       </w:tblPr>
       <w:tcPr>
-        <w:shd w:color="ffffff"/>
-        <w:tcBorders>
-          <w:top w:val="none" w:color="000000" w:sz="4" w:space="0"/>
-          <w:left w:val="none" w:color="000000" w:sz="4" w:space="0"/>
-          <w:bottom w:val="none" w:color="000000" w:sz="4" w:space="0"/>
-          <w:right w:val="none" w:color="000000" w:sz="4" w:space="0"/>
-        </w:tcBorders>
-      </w:tcPr>
-    </w:tblStylePr>
-    <w:tblStylePr w:type="firstRow">
-      <w:rPr>
-        <w:b/>
-        <w:color w:val="404040"/>
-      </w:rPr>
-      <w:pPr>
-        <w:pBdr/>
-        <w:spacing/>
-        <w:ind/>
-      </w:pPr>
-      <w:tblPr>
-        <w:tblBorders/>
-      </w:tblPr>
-      <w:tcPr>
         <w:shd w:val="clear" w:color="ffffff"/>
         <w:tcBorders>
           <w:top w:val="none" w:color="000000" w:sz="4" w:space="0"/>
@@ -7305,30 +7295,7 @@
         </w:tcBorders>
       </w:tcPr>
     </w:tblStylePr>
-    <w:tblStylePr w:type="lastCol">
-      <w:rPr>
-        <w:i/>
-        <w:color w:val="404040"/>
-      </w:rPr>
-      <w:pPr>
-        <w:pBdr/>
-        <w:spacing/>
-        <w:ind/>
-      </w:pPr>
-      <w:tblPr>
-        <w:tblBorders/>
-      </w:tblPr>
-      <w:tcPr>
-        <w:shd w:color="ffffff"/>
-        <w:tcBorders>
-          <w:top w:val="none" w:color="000000" w:sz="4" w:space="0"/>
-          <w:left w:val="none" w:color="000000" w:sz="4" w:space="0"/>
-          <w:bottom w:val="none" w:color="000000" w:sz="4" w:space="0"/>
-          <w:right w:val="none" w:color="000000" w:sz="4" w:space="0"/>
-        </w:tcBorders>
-      </w:tcPr>
-    </w:tblStylePr>
-    <w:tblStylePr w:type="lastRow">
+    <w:tblStylePr w:type="firstRow">
       <w:rPr>
         <w:b/>
         <w:color w:val="404040"/>
@@ -7351,6 +7318,52 @@
         </w:tcBorders>
       </w:tcPr>
     </w:tblStylePr>
+    <w:tblStylePr w:type="lastCol">
+      <w:rPr>
+        <w:i/>
+        <w:color w:val="404040"/>
+      </w:rPr>
+      <w:pPr>
+        <w:pBdr/>
+        <w:spacing/>
+        <w:ind/>
+      </w:pPr>
+      <w:tblPr>
+        <w:tblBorders/>
+      </w:tblPr>
+      <w:tcPr>
+        <w:shd w:val="clear" w:color="ffffff"/>
+        <w:tcBorders>
+          <w:top w:val="none" w:color="000000" w:sz="4" w:space="0"/>
+          <w:left w:val="none" w:color="000000" w:sz="4" w:space="0"/>
+          <w:bottom w:val="none" w:color="000000" w:sz="4" w:space="0"/>
+          <w:right w:val="none" w:color="000000" w:sz="4" w:space="0"/>
+        </w:tcBorders>
+      </w:tcPr>
+    </w:tblStylePr>
+    <w:tblStylePr w:type="lastRow">
+      <w:rPr>
+        <w:b/>
+        <w:color w:val="404040"/>
+      </w:rPr>
+      <w:pPr>
+        <w:pBdr/>
+        <w:spacing/>
+        <w:ind/>
+      </w:pPr>
+      <w:tblPr>
+        <w:tblBorders/>
+      </w:tblPr>
+      <w:tcPr>
+        <w:shd w:val="clear" w:color="ffffff"/>
+        <w:tcBorders>
+          <w:top w:val="none" w:color="000000" w:sz="4" w:space="0"/>
+          <w:left w:val="none" w:color="000000" w:sz="4" w:space="0"/>
+          <w:bottom w:val="none" w:color="000000" w:sz="4" w:space="0"/>
+          <w:right w:val="none" w:color="000000" w:sz="4" w:space="0"/>
+        </w:tcBorders>
+      </w:tcPr>
+    </w:tblStylePr>
     <w:tblStylePr w:type="nwCell">
       <w:pPr>
         <w:pBdr/>
@@ -7417,9 +7430,9 @@
       </w:tcPr>
     </w:tblStylePr>
   </w:style>
-  <w:style w:type="table" w:styleId="74">
+  <w:style w:type="table" w:styleId="716">
     <w:name w:val="Grid Table 3 - Accent 5"/>
-    <w:basedOn w:val="618"/>
+    <w:basedOn w:val="835"/>
     <w:uiPriority w:val="99"/>
     <w:pPr>
       <w:pBdr/>
@@ -7518,29 +7531,6 @@
         <w:tblBorders/>
       </w:tblPr>
       <w:tcPr>
-        <w:shd w:color="ffffff"/>
-        <w:tcBorders>
-          <w:top w:val="none" w:color="000000" w:sz="4" w:space="0"/>
-          <w:left w:val="none" w:color="000000" w:sz="4" w:space="0"/>
-          <w:bottom w:val="none" w:color="000000" w:sz="4" w:space="0"/>
-          <w:right w:val="none" w:color="000000" w:sz="4" w:space="0"/>
-        </w:tcBorders>
-      </w:tcPr>
-    </w:tblStylePr>
-    <w:tblStylePr w:type="firstRow">
-      <w:rPr>
-        <w:b/>
-        <w:color w:val="404040"/>
-      </w:rPr>
-      <w:pPr>
-        <w:pBdr/>
-        <w:spacing/>
-        <w:ind/>
-      </w:pPr>
-      <w:tblPr>
-        <w:tblBorders/>
-      </w:tblPr>
-      <w:tcPr>
         <w:shd w:val="clear" w:color="ffffff"/>
         <w:tcBorders>
           <w:top w:val="none" w:color="000000" w:sz="4" w:space="0"/>
@@ -7550,30 +7540,7 @@
         </w:tcBorders>
       </w:tcPr>
     </w:tblStylePr>
-    <w:tblStylePr w:type="lastCol">
-      <w:rPr>
-        <w:i/>
-        <w:color w:val="404040"/>
-      </w:rPr>
-      <w:pPr>
-        <w:pBdr/>
-        <w:spacing/>
-        <w:ind/>
-      </w:pPr>
-      <w:tblPr>
-        <w:tblBorders/>
-      </w:tblPr>
-      <w:tcPr>
-        <w:shd w:color="ffffff"/>
-        <w:tcBorders>
-          <w:top w:val="none" w:color="000000" w:sz="4" w:space="0"/>
-          <w:left w:val="none" w:color="000000" w:sz="4" w:space="0"/>
-          <w:bottom w:val="none" w:color="000000" w:sz="4" w:space="0"/>
-          <w:right w:val="none" w:color="000000" w:sz="4" w:space="0"/>
-        </w:tcBorders>
-      </w:tcPr>
-    </w:tblStylePr>
-    <w:tblStylePr w:type="lastRow">
+    <w:tblStylePr w:type="firstRow">
       <w:rPr>
         <w:b/>
         <w:color w:val="404040"/>
@@ -7596,6 +7563,52 @@
         </w:tcBorders>
       </w:tcPr>
     </w:tblStylePr>
+    <w:tblStylePr w:type="lastCol">
+      <w:rPr>
+        <w:i/>
+        <w:color w:val="404040"/>
+      </w:rPr>
+      <w:pPr>
+        <w:pBdr/>
+        <w:spacing/>
+        <w:ind/>
+      </w:pPr>
+      <w:tblPr>
+        <w:tblBorders/>
+      </w:tblPr>
+      <w:tcPr>
+        <w:shd w:val="clear" w:color="ffffff"/>
+        <w:tcBorders>
+          <w:top w:val="none" w:color="000000" w:sz="4" w:space="0"/>
+          <w:left w:val="none" w:color="000000" w:sz="4" w:space="0"/>
+          <w:bottom w:val="none" w:color="000000" w:sz="4" w:space="0"/>
+          <w:right w:val="none" w:color="000000" w:sz="4" w:space="0"/>
+        </w:tcBorders>
+      </w:tcPr>
+    </w:tblStylePr>
+    <w:tblStylePr w:type="lastRow">
+      <w:rPr>
+        <w:b/>
+        <w:color w:val="404040"/>
+      </w:rPr>
+      <w:pPr>
+        <w:pBdr/>
+        <w:spacing/>
+        <w:ind/>
+      </w:pPr>
+      <w:tblPr>
+        <w:tblBorders/>
+      </w:tblPr>
+      <w:tcPr>
+        <w:shd w:val="clear" w:color="ffffff"/>
+        <w:tcBorders>
+          <w:top w:val="none" w:color="000000" w:sz="4" w:space="0"/>
+          <w:left w:val="none" w:color="000000" w:sz="4" w:space="0"/>
+          <w:bottom w:val="none" w:color="000000" w:sz="4" w:space="0"/>
+          <w:right w:val="none" w:color="000000" w:sz="4" w:space="0"/>
+        </w:tcBorders>
+      </w:tcPr>
+    </w:tblStylePr>
     <w:tblStylePr w:type="nwCell">
       <w:pPr>
         <w:pBdr/>
@@ -7662,9 +7675,9 @@
       </w:tcPr>
     </w:tblStylePr>
   </w:style>
-  <w:style w:type="table" w:styleId="75">
+  <w:style w:type="table" w:styleId="717">
     <w:name w:val="Grid Table 3 - Accent 6"/>
-    <w:basedOn w:val="618"/>
+    <w:basedOn w:val="835"/>
     <w:uiPriority w:val="99"/>
     <w:pPr>
       <w:pBdr/>
@@ -7763,29 +7776,6 @@
         <w:tblBorders/>
       </w:tblPr>
       <w:tcPr>
-        <w:shd w:color="ffffff"/>
-        <w:tcBorders>
-          <w:top w:val="none" w:color="000000" w:sz="4" w:space="0"/>
-          <w:left w:val="none" w:color="000000" w:sz="4" w:space="0"/>
-          <w:bottom w:val="none" w:color="000000" w:sz="4" w:space="0"/>
-          <w:right w:val="none" w:color="000000" w:sz="4" w:space="0"/>
-        </w:tcBorders>
-      </w:tcPr>
-    </w:tblStylePr>
-    <w:tblStylePr w:type="firstRow">
-      <w:rPr>
-        <w:b/>
-        <w:color w:val="404040"/>
-      </w:rPr>
-      <w:pPr>
-        <w:pBdr/>
-        <w:spacing/>
-        <w:ind/>
-      </w:pPr>
-      <w:tblPr>
-        <w:tblBorders/>
-      </w:tblPr>
-      <w:tcPr>
         <w:shd w:val="clear" w:color="ffffff"/>
         <w:tcBorders>
           <w:top w:val="none" w:color="000000" w:sz="4" w:space="0"/>
@@ -7795,30 +7785,7 @@
         </w:tcBorders>
       </w:tcPr>
     </w:tblStylePr>
-    <w:tblStylePr w:type="lastCol">
-      <w:rPr>
-        <w:i/>
-        <w:color w:val="404040"/>
-      </w:rPr>
-      <w:pPr>
-        <w:pBdr/>
-        <w:spacing/>
-        <w:ind/>
-      </w:pPr>
-      <w:tblPr>
-        <w:tblBorders/>
-      </w:tblPr>
-      <w:tcPr>
-        <w:shd w:color="ffffff"/>
-        <w:tcBorders>
-          <w:top w:val="none" w:color="000000" w:sz="4" w:space="0"/>
-          <w:left w:val="none" w:color="000000" w:sz="4" w:space="0"/>
-          <w:bottom w:val="none" w:color="000000" w:sz="4" w:space="0"/>
-          <w:right w:val="none" w:color="000000" w:sz="4" w:space="0"/>
-        </w:tcBorders>
-      </w:tcPr>
-    </w:tblStylePr>
-    <w:tblStylePr w:type="lastRow">
+    <w:tblStylePr w:type="firstRow">
       <w:rPr>
         <w:b/>
         <w:color w:val="404040"/>
@@ -7841,6 +7808,52 @@
         </w:tcBorders>
       </w:tcPr>
     </w:tblStylePr>
+    <w:tblStylePr w:type="lastCol">
+      <w:rPr>
+        <w:i/>
+        <w:color w:val="404040"/>
+      </w:rPr>
+      <w:pPr>
+        <w:pBdr/>
+        <w:spacing/>
+        <w:ind/>
+      </w:pPr>
+      <w:tblPr>
+        <w:tblBorders/>
+      </w:tblPr>
+      <w:tcPr>
+        <w:shd w:val="clear" w:color="ffffff"/>
+        <w:tcBorders>
+          <w:top w:val="none" w:color="000000" w:sz="4" w:space="0"/>
+          <w:left w:val="none" w:color="000000" w:sz="4" w:space="0"/>
+          <w:bottom w:val="none" w:color="000000" w:sz="4" w:space="0"/>
+          <w:right w:val="none" w:color="000000" w:sz="4" w:space="0"/>
+        </w:tcBorders>
+      </w:tcPr>
+    </w:tblStylePr>
+    <w:tblStylePr w:type="lastRow">
+      <w:rPr>
+        <w:b/>
+        <w:color w:val="404040"/>
+      </w:rPr>
+      <w:pPr>
+        <w:pBdr/>
+        <w:spacing/>
+        <w:ind/>
+      </w:pPr>
+      <w:tblPr>
+        <w:tblBorders/>
+      </w:tblPr>
+      <w:tcPr>
+        <w:shd w:val="clear" w:color="ffffff"/>
+        <w:tcBorders>
+          <w:top w:val="none" w:color="000000" w:sz="4" w:space="0"/>
+          <w:left w:val="none" w:color="000000" w:sz="4" w:space="0"/>
+          <w:bottom w:val="none" w:color="000000" w:sz="4" w:space="0"/>
+          <w:right w:val="none" w:color="000000" w:sz="4" w:space="0"/>
+        </w:tcBorders>
+      </w:tcPr>
+    </w:tblStylePr>
     <w:tblStylePr w:type="nwCell">
       <w:pPr>
         <w:pBdr/>
@@ -7907,9 +7920,9 @@
       </w:tcPr>
     </w:tblStylePr>
   </w:style>
-  <w:style w:type="table" w:styleId="76">
+  <w:style w:type="table" w:styleId="718">
     <w:name w:val="Grid Table 4"/>
-    <w:basedOn w:val="618"/>
+    <w:basedOn w:val="835"/>
     <w:uiPriority w:val="59"/>
     <w:pPr>
       <w:pBdr/>
@@ -8140,9 +8153,9 @@
       </w:tcPr>
     </w:tblStylePr>
   </w:style>
-  <w:style w:type="table" w:styleId="77">
+  <w:style w:type="table" w:styleId="719">
     <w:name w:val="Grid Table 4 - Accent 1"/>
-    <w:basedOn w:val="618"/>
+    <w:basedOn w:val="835"/>
     <w:uiPriority w:val="59"/>
     <w:pPr>
       <w:pBdr/>
@@ -8373,9 +8386,9 @@
       </w:tcPr>
     </w:tblStylePr>
   </w:style>
-  <w:style w:type="table" w:styleId="78">
+  <w:style w:type="table" w:styleId="720">
     <w:name w:val="Grid Table 4 - Accent 2"/>
-    <w:basedOn w:val="618"/>
+    <w:basedOn w:val="835"/>
     <w:uiPriority w:val="59"/>
     <w:pPr>
       <w:pBdr/>
@@ -8606,9 +8619,9 @@
       </w:tcPr>
     </w:tblStylePr>
   </w:style>
-  <w:style w:type="table" w:styleId="79">
+  <w:style w:type="table" w:styleId="721">
     <w:name w:val="Grid Table 4 - Accent 3"/>
-    <w:basedOn w:val="618"/>
+    <w:basedOn w:val="835"/>
     <w:uiPriority w:val="59"/>
     <w:pPr>
       <w:pBdr/>
@@ -8839,9 +8852,9 @@
       </w:tcPr>
     </w:tblStylePr>
   </w:style>
-  <w:style w:type="table" w:styleId="80">
+  <w:style w:type="table" w:styleId="722">
     <w:name w:val="Grid Table 4 - Accent 4"/>
-    <w:basedOn w:val="618"/>
+    <w:basedOn w:val="835"/>
     <w:uiPriority w:val="59"/>
     <w:pPr>
       <w:pBdr/>
@@ -9072,9 +9085,9 @@
       </w:tcPr>
     </w:tblStylePr>
   </w:style>
-  <w:style w:type="table" w:styleId="81">
+  <w:style w:type="table" w:styleId="723">
     <w:name w:val="Grid Table 4 - Accent 5"/>
-    <w:basedOn w:val="618"/>
+    <w:basedOn w:val="835"/>
     <w:uiPriority w:val="59"/>
     <w:pPr>
       <w:pBdr/>
@@ -9305,9 +9318,9 @@
       </w:tcPr>
     </w:tblStylePr>
   </w:style>
-  <w:style w:type="table" w:styleId="82">
+  <w:style w:type="table" w:styleId="724">
     <w:name w:val="Grid Table 4 - Accent 6"/>
-    <w:basedOn w:val="618"/>
+    <w:basedOn w:val="835"/>
     <w:uiPriority w:val="59"/>
     <w:pPr>
       <w:pBdr/>
@@ -9538,9 +9551,9 @@
       </w:tcPr>
     </w:tblStylePr>
   </w:style>
-  <w:style w:type="table" w:styleId="83">
+  <w:style w:type="table" w:styleId="725">
     <w:name w:val="Grid Table 5 Dark"/>
-    <w:basedOn w:val="618"/>
+    <w:basedOn w:val="835"/>
     <w:uiPriority w:val="99"/>
     <w:pPr>
       <w:pBdr/>
@@ -9766,9 +9779,9 @@
       </w:tcPr>
     </w:tblStylePr>
   </w:style>
-  <w:style w:type="table" w:styleId="84">
+  <w:style w:type="table" w:styleId="726">
     <w:name w:val="Grid Table 5 Dark- Accent 1"/>
-    <w:basedOn w:val="618"/>
+    <w:basedOn w:val="835"/>
     <w:uiPriority w:val="99"/>
     <w:pPr>
       <w:pBdr/>
@@ -9994,9 +10007,9 @@
       </w:tcPr>
     </w:tblStylePr>
   </w:style>
-  <w:style w:type="table" w:styleId="85">
+  <w:style w:type="table" w:styleId="727">
     <w:name w:val="Grid Table 5 Dark - Accent 2"/>
-    <w:basedOn w:val="618"/>
+    <w:basedOn w:val="835"/>
     <w:uiPriority w:val="99"/>
     <w:pPr>
       <w:pBdr/>
@@ -10222,9 +10235,9 @@
       </w:tcPr>
     </w:tblStylePr>
   </w:style>
-  <w:style w:type="table" w:styleId="86">
+  <w:style w:type="table" w:styleId="728">
     <w:name w:val="Grid Table 5 Dark - Accent 3"/>
-    <w:basedOn w:val="618"/>
+    <w:basedOn w:val="835"/>
     <w:uiPriority w:val="99"/>
     <w:pPr>
       <w:pBdr/>
@@ -10450,9 +10463,9 @@
       </w:tcPr>
     </w:tblStylePr>
   </w:style>
-  <w:style w:type="table" w:styleId="87">
+  <w:style w:type="table" w:styleId="729">
     <w:name w:val="Grid Table 5 Dark- Accent 4"/>
-    <w:basedOn w:val="618"/>
+    <w:basedOn w:val="835"/>
     <w:uiPriority w:val="99"/>
     <w:pPr>
       <w:pBdr/>
@@ -10678,9 +10691,9 @@
       </w:tcPr>
     </w:tblStylePr>
   </w:style>
-  <w:style w:type="table" w:styleId="88">
+  <w:style w:type="table" w:styleId="730">
     <w:name w:val="Grid Table 5 Dark - Accent 5"/>
-    <w:basedOn w:val="618"/>
+    <w:basedOn w:val="835"/>
     <w:uiPriority w:val="99"/>
     <w:pPr>
       <w:pBdr/>
@@ -10906,9 +10919,9 @@
       </w:tcPr>
     </w:tblStylePr>
   </w:style>
-  <w:style w:type="table" w:styleId="89">
+  <w:style w:type="table" w:styleId="731">
     <w:name w:val="Grid Table 5 Dark - Accent 6"/>
-    <w:basedOn w:val="618"/>
+    <w:basedOn w:val="835"/>
     <w:uiPriority w:val="99"/>
     <w:pPr>
       <w:pBdr/>
@@ -11134,9 +11147,9 @@
       </w:tcPr>
     </w:tblStylePr>
   </w:style>
-  <w:style w:type="table" w:styleId="90">
+  <w:style w:type="table" w:styleId="732">
     <w:name w:val="Grid Table 6 Colorful"/>
-    <w:basedOn w:val="618"/>
+    <w:basedOn w:val="835"/>
     <w:uiPriority w:val="99"/>
     <w:pPr>
       <w:pBdr/>
@@ -11364,9 +11377,9 @@
       </w:tcPr>
     </w:tblStylePr>
   </w:style>
-  <w:style w:type="table" w:styleId="91">
+  <w:style w:type="table" w:styleId="733">
     <w:name w:val="Grid Table 6 Colorful - Accent 1"/>
-    <w:basedOn w:val="618"/>
+    <w:basedOn w:val="835"/>
     <w:uiPriority w:val="99"/>
     <w:pPr>
       <w:pBdr/>
@@ -11594,9 +11607,9 @@
       </w:tcPr>
     </w:tblStylePr>
   </w:style>
-  <w:style w:type="table" w:styleId="92">
+  <w:style w:type="table" w:styleId="734">
     <w:name w:val="Grid Table 6 Colorful - Accent 2"/>
-    <w:basedOn w:val="618"/>
+    <w:basedOn w:val="835"/>
     <w:uiPriority w:val="99"/>
     <w:pPr>
       <w:pBdr/>
@@ -11824,9 +11837,9 @@
       </w:tcPr>
     </w:tblStylePr>
   </w:style>
-  <w:style w:type="table" w:styleId="93">
+  <w:style w:type="table" w:styleId="735">
     <w:name w:val="Grid Table 6 Colorful - Accent 3"/>
-    <w:basedOn w:val="618"/>
+    <w:basedOn w:val="835"/>
     <w:uiPriority w:val="99"/>
     <w:pPr>
       <w:pBdr/>
@@ -12054,9 +12067,9 @@
       </w:tcPr>
     </w:tblStylePr>
   </w:style>
-  <w:style w:type="table" w:styleId="94">
+  <w:style w:type="table" w:styleId="736">
     <w:name w:val="Grid Table 6 Colorful - Accent 4"/>
-    <w:basedOn w:val="618"/>
+    <w:basedOn w:val="835"/>
     <w:uiPriority w:val="99"/>
     <w:pPr>
       <w:pBdr/>
@@ -12284,9 +12297,9 @@
       </w:tcPr>
     </w:tblStylePr>
   </w:style>
-  <w:style w:type="table" w:styleId="95">
+  <w:style w:type="table" w:styleId="737">
     <w:name w:val="Grid Table 6 Colorful - Accent 5"/>
-    <w:basedOn w:val="618"/>
+    <w:basedOn w:val="835"/>
     <w:uiPriority w:val="99"/>
     <w:pPr>
       <w:pBdr/>
@@ -12514,9 +12527,9 @@
       </w:tcPr>
     </w:tblStylePr>
   </w:style>
-  <w:style w:type="table" w:styleId="96">
+  <w:style w:type="table" w:styleId="738">
     <w:name w:val="Grid Table 6 Colorful - Accent 6"/>
-    <w:basedOn w:val="618"/>
+    <w:basedOn w:val="835"/>
     <w:uiPriority w:val="99"/>
     <w:pPr>
       <w:pBdr/>
@@ -12744,9 +12757,9 @@
       </w:tcPr>
     </w:tblStylePr>
   </w:style>
-  <w:style w:type="table" w:styleId="97">
+  <w:style w:type="table" w:styleId="739">
     <w:name w:val="Grid Table 7 Colorful"/>
-    <w:basedOn w:val="618"/>
+    <w:basedOn w:val="835"/>
     <w:uiPriority w:val="99"/>
     <w:pPr>
       <w:pBdr/>
@@ -12848,11 +12861,11 @@
         <w:tblBorders/>
       </w:tblPr>
       <w:tcPr>
-        <w:shd w:color="ffffff"/>
+        <w:shd w:val="clear" w:color="ffffff"/>
         <w:tcBorders>
-          <w:top w:val="none"/>
-          <w:left w:val="none"/>
-          <w:bottom w:val="none"/>
+          <w:top w:val="none" w:color="000000" w:sz="4" w:space="0"/>
+          <w:left w:val="none" w:color="000000" w:sz="4" w:space="0"/>
+          <w:bottom w:val="none" w:color="000000" w:sz="4" w:space="0"/>
           <w:right w:val="single" w:color="000000" w:themeColor="text1" w:themeTint="80" w:sz="4" w:space="0"/>
         </w:tcBorders>
       </w:tcPr>
@@ -12875,10 +12888,10 @@
       <w:tcPr>
         <w:shd w:val="clear" w:color="ffffff" w:themeColor="light1" w:fill="ffffff" w:themeFill="light1"/>
         <w:tcBorders>
-          <w:top w:val="none"/>
-          <w:left w:val="none"/>
+          <w:top w:val="none" w:color="000000" w:sz="4" w:space="0"/>
+          <w:left w:val="none" w:color="000000" w:sz="4" w:space="0"/>
           <w:bottom w:val="single" w:color="000000" w:themeColor="text1" w:themeTint="80" w:sz="4" w:space="0"/>
-          <w:right w:val="none"/>
+          <w:right w:val="none" w:color="000000" w:sz="4" w:space="0"/>
         </w:tcBorders>
       </w:tcPr>
     </w:tblStylePr>
@@ -12898,12 +12911,12 @@
         <w:tblBorders/>
       </w:tblPr>
       <w:tcPr>
-        <w:shd w:color="ffffff"/>
+        <w:shd w:val="clear" w:color="ffffff"/>
         <w:tcBorders>
-          <w:top w:val="none"/>
+          <w:top w:val="none" w:color="000000" w:sz="4" w:space="0"/>
           <w:left w:val="single" w:color="000000" w:themeColor="text1" w:themeTint="80" w:sz="4" w:space="0"/>
-          <w:bottom w:val="none"/>
-          <w:right w:val="none"/>
+          <w:bottom w:val="none" w:color="000000" w:sz="4" w:space="0"/>
+          <w:right w:val="none" w:color="000000" w:sz="4" w:space="0"/>
         </w:tcBorders>
       </w:tcPr>
     </w:tblStylePr>
@@ -12926,9 +12939,9 @@
         <w:shd w:val="clear" w:color="ffffff" w:themeColor="light1" w:fill="ffffff" w:themeFill="light1"/>
         <w:tcBorders>
           <w:top w:val="single" w:color="000000" w:themeColor="text1" w:themeTint="80" w:sz="4" w:space="0"/>
-          <w:left w:val="none"/>
-          <w:bottom w:val="none"/>
-          <w:right w:val="none"/>
+          <w:left w:val="none" w:color="000000" w:sz="4" w:space="0"/>
+          <w:bottom w:val="none" w:color="000000" w:sz="4" w:space="0"/>
+          <w:right w:val="none" w:color="000000" w:sz="4" w:space="0"/>
         </w:tcBorders>
       </w:tcPr>
     </w:tblStylePr>
@@ -12998,9 +13011,9 @@
       </w:tcPr>
     </w:tblStylePr>
   </w:style>
-  <w:style w:type="table" w:styleId="98">
+  <w:style w:type="table" w:styleId="740">
     <w:name w:val="Grid Table 7 Colorful - Accent 1"/>
-    <w:basedOn w:val="618"/>
+    <w:basedOn w:val="835"/>
     <w:uiPriority w:val="99"/>
     <w:pPr>
       <w:pBdr/>
@@ -13102,11 +13115,11 @@
         <w:tblBorders/>
       </w:tblPr>
       <w:tcPr>
-        <w:shd w:color="ffffff"/>
+        <w:shd w:val="clear" w:color="ffffff"/>
         <w:tcBorders>
-          <w:top w:val="none"/>
-          <w:left w:val="none"/>
-          <w:bottom w:val="none"/>
+          <w:top w:val="none" w:color="000000" w:sz="4" w:space="0"/>
+          <w:left w:val="none" w:color="000000" w:sz="4" w:space="0"/>
+          <w:bottom w:val="none" w:color="000000" w:sz="4" w:space="0"/>
           <w:right w:val="single" w:color="000000" w:themeColor="accent1" w:themeTint="80" w:sz="4" w:space="0"/>
         </w:tcBorders>
       </w:tcPr>
@@ -13129,10 +13142,10 @@
       <w:tcPr>
         <w:shd w:val="clear" w:color="ffffff" w:themeColor="light1" w:fill="ffffff" w:themeFill="light1"/>
         <w:tcBorders>
-          <w:top w:val="none"/>
-          <w:left w:val="none"/>
+          <w:top w:val="none" w:color="000000" w:sz="4" w:space="0"/>
+          <w:left w:val="none" w:color="000000" w:sz="4" w:space="0"/>
           <w:bottom w:val="single" w:color="000000" w:themeColor="accent1" w:themeTint="80" w:sz="4" w:space="0"/>
-          <w:right w:val="none"/>
+          <w:right w:val="none" w:color="000000" w:sz="4" w:space="0"/>
         </w:tcBorders>
       </w:tcPr>
     </w:tblStylePr>
@@ -13152,12 +13165,12 @@
         <w:tblBorders/>
       </w:tblPr>
       <w:tcPr>
-        <w:shd w:color="ffffff"/>
+        <w:shd w:val="clear" w:color="ffffff"/>
         <w:tcBorders>
-          <w:top w:val="none"/>
+          <w:top w:val="none" w:color="000000" w:sz="4" w:space="0"/>
           <w:left w:val="single" w:color="000000" w:themeColor="accent1" w:themeTint="80" w:sz="4" w:space="0"/>
-          <w:bottom w:val="none"/>
-          <w:right w:val="none"/>
+          <w:bottom w:val="none" w:color="000000" w:sz="4" w:space="0"/>
+          <w:right w:val="none" w:color="000000" w:sz="4" w:space="0"/>
         </w:tcBorders>
       </w:tcPr>
     </w:tblStylePr>
@@ -13180,9 +13193,9 @@
         <w:shd w:val="clear" w:color="ffffff" w:themeColor="light1" w:fill="ffffff" w:themeFill="light1"/>
         <w:tcBorders>
           <w:top w:val="single" w:color="000000" w:themeColor="accent1" w:themeTint="80" w:sz="4" w:space="0"/>
-          <w:left w:val="none"/>
-          <w:bottom w:val="none"/>
-          <w:right w:val="none"/>
+          <w:left w:val="none" w:color="000000" w:sz="4" w:space="0"/>
+          <w:bottom w:val="none" w:color="000000" w:sz="4" w:space="0"/>
+          <w:right w:val="none" w:color="000000" w:sz="4" w:space="0"/>
         </w:tcBorders>
       </w:tcPr>
     </w:tblStylePr>
@@ -13252,9 +13265,9 @@
       </w:tcPr>
     </w:tblStylePr>
   </w:style>
-  <w:style w:type="table" w:styleId="99">
+  <w:style w:type="table" w:styleId="741">
     <w:name w:val="Grid Table 7 Colorful - Accent 2"/>
-    <w:basedOn w:val="618"/>
+    <w:basedOn w:val="835"/>
     <w:uiPriority w:val="99"/>
     <w:pPr>
       <w:pBdr/>
@@ -13356,11 +13369,11 @@
         <w:tblBorders/>
       </w:tblPr>
       <w:tcPr>
-        <w:shd w:color="ffffff"/>
+        <w:shd w:val="clear" w:color="ffffff"/>
         <w:tcBorders>
-          <w:top w:val="none"/>
-          <w:left w:val="none"/>
-          <w:bottom w:val="none"/>
+          <w:top w:val="none" w:color="000000" w:sz="4" w:space="0"/>
+          <w:left w:val="none" w:color="000000" w:sz="4" w:space="0"/>
+          <w:bottom w:val="none" w:color="000000" w:sz="4" w:space="0"/>
           <w:right w:val="single" w:color="000000" w:themeColor="accent2" w:themeTint="97" w:sz="4" w:space="0"/>
         </w:tcBorders>
       </w:tcPr>
@@ -13383,10 +13396,10 @@
       <w:tcPr>
         <w:shd w:val="clear" w:color="ffffff" w:themeColor="light1" w:fill="ffffff" w:themeFill="light1"/>
         <w:tcBorders>
-          <w:top w:val="none"/>
-          <w:left w:val="none"/>
+          <w:top w:val="none" w:color="000000" w:sz="4" w:space="0"/>
+          <w:left w:val="none" w:color="000000" w:sz="4" w:space="0"/>
           <w:bottom w:val="single" w:color="000000" w:themeColor="accent2" w:themeTint="97" w:sz="4" w:space="0"/>
-          <w:right w:val="none"/>
+          <w:right w:val="none" w:color="000000" w:sz="4" w:space="0"/>
         </w:tcBorders>
       </w:tcPr>
     </w:tblStylePr>
@@ -13406,12 +13419,12 @@
         <w:tblBorders/>
       </w:tblPr>
       <w:tcPr>
-        <w:shd w:color="ffffff"/>
+        <w:shd w:val="clear" w:color="ffffff"/>
         <w:tcBorders>
-          <w:top w:val="none"/>
+          <w:top w:val="none" w:color="000000" w:sz="4" w:space="0"/>
           <w:left w:val="single" w:color="000000" w:themeColor="accent2" w:themeTint="97" w:sz="4" w:space="0"/>
-          <w:bottom w:val="none"/>
-          <w:right w:val="none"/>
+          <w:bottom w:val="none" w:color="000000" w:sz="4" w:space="0"/>
+          <w:right w:val="none" w:color="000000" w:sz="4" w:space="0"/>
         </w:tcBorders>
       </w:tcPr>
     </w:tblStylePr>
@@ -13434,9 +13447,9 @@
         <w:shd w:val="clear" w:color="ffffff" w:themeColor="light1" w:fill="ffffff" w:themeFill="light1"/>
         <w:tcBorders>
           <w:top w:val="single" w:color="000000" w:themeColor="accent2" w:themeTint="97" w:sz="4" w:space="0"/>
-          <w:left w:val="none"/>
-          <w:bottom w:val="none"/>
-          <w:right w:val="none"/>
+          <w:left w:val="none" w:color="000000" w:sz="4" w:space="0"/>
+          <w:bottom w:val="none" w:color="000000" w:sz="4" w:space="0"/>
+          <w:right w:val="none" w:color="000000" w:sz="4" w:space="0"/>
         </w:tcBorders>
       </w:tcPr>
     </w:tblStylePr>
@@ -13506,9 +13519,9 @@
       </w:tcPr>
     </w:tblStylePr>
   </w:style>
-  <w:style w:type="table" w:styleId="100">
+  <w:style w:type="table" w:styleId="742">
     <w:name w:val="Grid Table 7 Colorful - Accent 3"/>
-    <w:basedOn w:val="618"/>
+    <w:basedOn w:val="835"/>
     <w:uiPriority w:val="99"/>
     <w:pPr>
       <w:pBdr/>
@@ -13610,11 +13623,11 @@
         <w:tblBorders/>
       </w:tblPr>
       <w:tcPr>
-        <w:shd w:color="ffffff"/>
+        <w:shd w:val="clear" w:color="ffffff"/>
         <w:tcBorders>
-          <w:top w:val="none"/>
-          <w:left w:val="none"/>
-          <w:bottom w:val="none"/>
+          <w:top w:val="none" w:color="000000" w:sz="4" w:space="0"/>
+          <w:left w:val="none" w:color="000000" w:sz="4" w:space="0"/>
+          <w:bottom w:val="none" w:color="000000" w:sz="4" w:space="0"/>
           <w:right w:val="single" w:color="000000" w:themeColor="accent3" w:themeTint="FE" w:sz="4" w:space="0"/>
         </w:tcBorders>
       </w:tcPr>
@@ -13637,10 +13650,10 @@
       <w:tcPr>
         <w:shd w:val="clear" w:color="ffffff" w:themeColor="light1" w:fill="ffffff" w:themeFill="light1"/>
         <w:tcBorders>
-          <w:top w:val="none"/>
-          <w:left w:val="none"/>
+          <w:top w:val="none" w:color="000000" w:sz="4" w:space="0"/>
+          <w:left w:val="none" w:color="000000" w:sz="4" w:space="0"/>
           <w:bottom w:val="single" w:color="000000" w:themeColor="accent3" w:themeTint="FE" w:sz="4" w:space="0"/>
-          <w:right w:val="none"/>
+          <w:right w:val="none" w:color="000000" w:sz="4" w:space="0"/>
         </w:tcBorders>
       </w:tcPr>
     </w:tblStylePr>
@@ -13660,12 +13673,12 @@
         <w:tblBorders/>
       </w:tblPr>
       <w:tcPr>
-        <w:shd w:color="ffffff"/>
+        <w:shd w:val="clear" w:color="ffffff"/>
         <w:tcBorders>
-          <w:top w:val="none"/>
+          <w:top w:val="none" w:color="000000" w:sz="4" w:space="0"/>
           <w:left w:val="single" w:color="000000" w:themeColor="accent3" w:themeTint="FE" w:sz="4" w:space="0"/>
-          <w:bottom w:val="none"/>
-          <w:right w:val="none"/>
+          <w:bottom w:val="none" w:color="000000" w:sz="4" w:space="0"/>
+          <w:right w:val="none" w:color="000000" w:sz="4" w:space="0"/>
         </w:tcBorders>
       </w:tcPr>
     </w:tblStylePr>
@@ -13688,9 +13701,9 @@
         <w:shd w:val="clear" w:color="ffffff" w:themeColor="light1" w:fill="ffffff" w:themeFill="light1"/>
         <w:tcBorders>
           <w:top w:val="single" w:color="000000" w:themeColor="accent3" w:themeTint="FE" w:sz="4" w:space="0"/>
-          <w:left w:val="none"/>
-          <w:bottom w:val="none"/>
-          <w:right w:val="none"/>
+          <w:left w:val="none" w:color="000000" w:sz="4" w:space="0"/>
+          <w:bottom w:val="none" w:color="000000" w:sz="4" w:space="0"/>
+          <w:right w:val="none" w:color="000000" w:sz="4" w:space="0"/>
         </w:tcBorders>
       </w:tcPr>
     </w:tblStylePr>
@@ -13760,9 +13773,9 @@
       </w:tcPr>
     </w:tblStylePr>
   </w:style>
-  <w:style w:type="table" w:styleId="101">
+  <w:style w:type="table" w:styleId="743">
     <w:name w:val="Grid Table 7 Colorful - Accent 4"/>
-    <w:basedOn w:val="618"/>
+    <w:basedOn w:val="835"/>
     <w:uiPriority w:val="99"/>
     <w:pPr>
       <w:pBdr/>
@@ -13864,11 +13877,11 @@
         <w:tblBorders/>
       </w:tblPr>
       <w:tcPr>
-        <w:shd w:color="ffffff"/>
+        <w:shd w:val="clear" w:color="ffffff"/>
         <w:tcBorders>
-          <w:top w:val="none"/>
-          <w:left w:val="none"/>
-          <w:bottom w:val="none"/>
+          <w:top w:val="none" w:color="000000" w:sz="4" w:space="0"/>
+          <w:left w:val="none" w:color="000000" w:sz="4" w:space="0"/>
+          <w:bottom w:val="none" w:color="000000" w:sz="4" w:space="0"/>
           <w:right w:val="single" w:color="000000" w:themeColor="accent4" w:themeTint="9A" w:sz="4" w:space="0"/>
         </w:tcBorders>
       </w:tcPr>
@@ -13891,10 +13904,10 @@
       <w:tcPr>
         <w:shd w:val="clear" w:color="ffffff" w:themeColor="light1" w:fill="ffffff" w:themeFill="light1"/>
         <w:tcBorders>
-          <w:top w:val="none"/>
-          <w:left w:val="none"/>
+          <w:top w:val="none" w:color="000000" w:sz="4" w:space="0"/>
+          <w:left w:val="none" w:color="000000" w:sz="4" w:space="0"/>
           <w:bottom w:val="single" w:color="000000" w:themeColor="accent4" w:themeTint="9A" w:sz="4" w:space="0"/>
-          <w:right w:val="none"/>
+          <w:right w:val="none" w:color="000000" w:sz="4" w:space="0"/>
         </w:tcBorders>
       </w:tcPr>
     </w:tblStylePr>
@@ -13914,12 +13927,12 @@
         <w:tblBorders/>
       </w:tblPr>
       <w:tcPr>
-        <w:shd w:color="ffffff"/>
+        <w:shd w:val="clear" w:color="ffffff"/>
         <w:tcBorders>
-          <w:top w:val="none"/>
+          <w:top w:val="none" w:color="000000" w:sz="4" w:space="0"/>
           <w:left w:val="single" w:color="000000" w:themeColor="accent4" w:themeTint="9A" w:sz="4" w:space="0"/>
-          <w:bottom w:val="none"/>
-          <w:right w:val="none"/>
+          <w:bottom w:val="none" w:color="000000" w:sz="4" w:space="0"/>
+          <w:right w:val="none" w:color="000000" w:sz="4" w:space="0"/>
         </w:tcBorders>
       </w:tcPr>
     </w:tblStylePr>
@@ -13942,9 +13955,9 @@
         <w:shd w:val="clear" w:color="ffffff" w:themeColor="light1" w:fill="ffffff" w:themeFill="light1"/>
         <w:tcBorders>
           <w:top w:val="single" w:color="000000" w:themeColor="accent4" w:themeTint="9A" w:sz="4" w:space="0"/>
-          <w:left w:val="none"/>
-          <w:bottom w:val="none"/>
-          <w:right w:val="none"/>
+          <w:left w:val="none" w:color="000000" w:sz="4" w:space="0"/>
+          <w:bottom w:val="none" w:color="000000" w:sz="4" w:space="0"/>
+          <w:right w:val="none" w:color="000000" w:sz="4" w:space="0"/>
         </w:tcBorders>
       </w:tcPr>
     </w:tblStylePr>
@@ -14014,9 +14027,9 @@
       </w:tcPr>
     </w:tblStylePr>
   </w:style>
-  <w:style w:type="table" w:styleId="102">
+  <w:style w:type="table" w:styleId="744">
     <w:name w:val="Grid Table 7 Colorful - Accent 5"/>
-    <w:basedOn w:val="618"/>
+    <w:basedOn w:val="835"/>
     <w:uiPriority w:val="99"/>
     <w:pPr>
       <w:pBdr/>
@@ -14118,11 +14131,11 @@
         <w:tblBorders/>
       </w:tblPr>
       <w:tcPr>
-        <w:shd w:color="ffffff"/>
+        <w:shd w:val="clear" w:color="ffffff"/>
         <w:tcBorders>
-          <w:top w:val="none"/>
-          <w:left w:val="none"/>
-          <w:bottom w:val="none"/>
+          <w:top w:val="none" w:color="000000" w:sz="4" w:space="0"/>
+          <w:left w:val="none" w:color="000000" w:sz="4" w:space="0"/>
+          <w:bottom w:val="none" w:color="000000" w:sz="4" w:space="0"/>
           <w:right w:val="single" w:color="000000" w:themeColor="accent5" w:themeTint="90" w:sz="4" w:space="0"/>
         </w:tcBorders>
       </w:tcPr>
@@ -14145,10 +14158,10 @@
       <w:tcPr>
         <w:shd w:val="clear" w:color="ffffff" w:themeColor="light1" w:fill="ffffff" w:themeFill="light1"/>
         <w:tcBorders>
-          <w:top w:val="none"/>
-          <w:left w:val="none"/>
+          <w:top w:val="none" w:color="000000" w:sz="4" w:space="0"/>
+          <w:left w:val="none" w:color="000000" w:sz="4" w:space="0"/>
           <w:bottom w:val="single" w:color="000000" w:themeColor="accent5" w:themeTint="90" w:sz="4" w:space="0"/>
-          <w:right w:val="none"/>
+          <w:right w:val="none" w:color="000000" w:sz="4" w:space="0"/>
         </w:tcBorders>
       </w:tcPr>
     </w:tblStylePr>
@@ -14168,12 +14181,12 @@
         <w:tblBorders/>
       </w:tblPr>
       <w:tcPr>
-        <w:shd w:color="ffffff"/>
+        <w:shd w:val="clear" w:color="ffffff"/>
         <w:tcBorders>
-          <w:top w:val="none"/>
+          <w:top w:val="none" w:color="000000" w:sz="4" w:space="0"/>
           <w:left w:val="single" w:color="000000" w:themeColor="accent5" w:themeTint="90" w:sz="4" w:space="0"/>
-          <w:bottom w:val="none"/>
-          <w:right w:val="none"/>
+          <w:bottom w:val="none" w:color="000000" w:sz="4" w:space="0"/>
+          <w:right w:val="none" w:color="000000" w:sz="4" w:space="0"/>
         </w:tcBorders>
       </w:tcPr>
     </w:tblStylePr>
@@ -14196,9 +14209,9 @@
         <w:shd w:val="clear" w:color="ffffff" w:themeColor="light1" w:fill="ffffff" w:themeFill="light1"/>
         <w:tcBorders>
           <w:top w:val="single" w:color="000000" w:themeColor="accent5" w:themeTint="90" w:sz="4" w:space="0"/>
-          <w:left w:val="none"/>
-          <w:bottom w:val="none"/>
-          <w:right w:val="none"/>
+          <w:left w:val="none" w:color="000000" w:sz="4" w:space="0"/>
+          <w:bottom w:val="none" w:color="000000" w:sz="4" w:space="0"/>
+          <w:right w:val="none" w:color="000000" w:sz="4" w:space="0"/>
         </w:tcBorders>
       </w:tcPr>
     </w:tblStylePr>
@@ -14268,9 +14281,9 @@
       </w:tcPr>
     </w:tblStylePr>
   </w:style>
-  <w:style w:type="table" w:styleId="103">
+  <w:style w:type="table" w:styleId="745">
     <w:name w:val="Grid Table 7 Colorful - Accent 6"/>
-    <w:basedOn w:val="618"/>
+    <w:basedOn w:val="835"/>
     <w:uiPriority w:val="99"/>
     <w:pPr>
       <w:pBdr/>
@@ -14372,11 +14385,11 @@
         <w:tblBorders/>
       </w:tblPr>
       <w:tcPr>
-        <w:shd w:color="ffffff"/>
+        <w:shd w:val="clear" w:color="ffffff"/>
         <w:tcBorders>
-          <w:top w:val="none"/>
-          <w:left w:val="none"/>
-          <w:bottom w:val="none"/>
+          <w:top w:val="none" w:color="000000" w:sz="4" w:space="0"/>
+          <w:left w:val="none" w:color="000000" w:sz="4" w:space="0"/>
+          <w:bottom w:val="none" w:color="000000" w:sz="4" w:space="0"/>
           <w:right w:val="single" w:color="000000" w:themeColor="accent6" w:themeTint="90" w:sz="4" w:space="0"/>
         </w:tcBorders>
       </w:tcPr>
@@ -14399,10 +14412,10 @@
       <w:tcPr>
         <w:shd w:val="clear" w:color="ffffff" w:themeColor="light1" w:fill="ffffff" w:themeFill="light1"/>
         <w:tcBorders>
-          <w:top w:val="none"/>
-          <w:left w:val="none"/>
+          <w:top w:val="none" w:color="000000" w:sz="4" w:space="0"/>
+          <w:left w:val="none" w:color="000000" w:sz="4" w:space="0"/>
           <w:bottom w:val="single" w:color="000000" w:themeColor="accent6" w:themeTint="90" w:sz="4" w:space="0"/>
-          <w:right w:val="none"/>
+          <w:right w:val="none" w:color="000000" w:sz="4" w:space="0"/>
         </w:tcBorders>
       </w:tcPr>
     </w:tblStylePr>
@@ -14422,12 +14435,12 @@
         <w:tblBorders/>
       </w:tblPr>
       <w:tcPr>
-        <w:shd w:color="ffffff"/>
+        <w:shd w:val="clear" w:color="ffffff"/>
         <w:tcBorders>
-          <w:top w:val="none"/>
+          <w:top w:val="none" w:color="000000" w:sz="4" w:space="0"/>
           <w:left w:val="single" w:color="000000" w:themeColor="accent6" w:themeTint="90" w:sz="4" w:space="0"/>
-          <w:bottom w:val="none"/>
-          <w:right w:val="none"/>
+          <w:bottom w:val="none" w:color="000000" w:sz="4" w:space="0"/>
+          <w:right w:val="none" w:color="000000" w:sz="4" w:space="0"/>
         </w:tcBorders>
       </w:tcPr>
     </w:tblStylePr>
@@ -14450,9 +14463,9 @@
         <w:shd w:val="clear" w:color="ffffff" w:themeColor="light1" w:fill="ffffff" w:themeFill="light1"/>
         <w:tcBorders>
           <w:top w:val="single" w:color="000000" w:themeColor="accent6" w:themeTint="90" w:sz="4" w:space="0"/>
-          <w:left w:val="none"/>
-          <w:bottom w:val="none"/>
-          <w:right w:val="none"/>
+          <w:left w:val="none" w:color="000000" w:sz="4" w:space="0"/>
+          <w:bottom w:val="none" w:color="000000" w:sz="4" w:space="0"/>
+          <w:right w:val="none" w:color="000000" w:sz="4" w:space="0"/>
         </w:tcBorders>
       </w:tcPr>
     </w:tblStylePr>
@@ -14522,9 +14535,9 @@
       </w:tcPr>
     </w:tblStylePr>
   </w:style>
-  <w:style w:type="table" w:styleId="104">
+  <w:style w:type="table" w:styleId="746">
     <w:name w:val="List Table 1 Light"/>
-    <w:basedOn w:val="618"/>
+    <w:basedOn w:val="835"/>
     <w:uiPriority w:val="99"/>
     <w:pPr>
       <w:pBdr/>
@@ -14738,9 +14751,9 @@
       </w:tcPr>
     </w:tblStylePr>
   </w:style>
-  <w:style w:type="table" w:styleId="105">
+  <w:style w:type="table" w:styleId="747">
     <w:name w:val="List Table 1 Light - Accent 1"/>
-    <w:basedOn w:val="618"/>
+    <w:basedOn w:val="835"/>
     <w:uiPriority w:val="99"/>
     <w:pPr>
       <w:pBdr/>
@@ -14954,9 +14967,9 @@
       </w:tcPr>
     </w:tblStylePr>
   </w:style>
-  <w:style w:type="table" w:styleId="106">
+  <w:style w:type="table" w:styleId="748">
     <w:name w:val="List Table 1 Light - Accent 2"/>
-    <w:basedOn w:val="618"/>
+    <w:basedOn w:val="835"/>
     <w:uiPriority w:val="99"/>
     <w:pPr>
       <w:pBdr/>
@@ -15170,9 +15183,9 @@
       </w:tcPr>
     </w:tblStylePr>
   </w:style>
-  <w:style w:type="table" w:styleId="107">
+  <w:style w:type="table" w:styleId="749">
     <w:name w:val="List Table 1 Light - Accent 3"/>
-    <w:basedOn w:val="618"/>
+    <w:basedOn w:val="835"/>
     <w:uiPriority w:val="99"/>
     <w:pPr>
       <w:pBdr/>
@@ -15386,9 +15399,9 @@
       </w:tcPr>
     </w:tblStylePr>
   </w:style>
-  <w:style w:type="table" w:styleId="108">
+  <w:style w:type="table" w:styleId="750">
     <w:name w:val="List Table 1 Light - Accent 4"/>
-    <w:basedOn w:val="618"/>
+    <w:basedOn w:val="835"/>
     <w:uiPriority w:val="99"/>
     <w:pPr>
       <w:pBdr/>
@@ -15602,9 +15615,9 @@
       </w:tcPr>
     </w:tblStylePr>
   </w:style>
-  <w:style w:type="table" w:styleId="109">
+  <w:style w:type="table" w:styleId="751">
     <w:name w:val="List Table 1 Light - Accent 5"/>
-    <w:basedOn w:val="618"/>
+    <w:basedOn w:val="835"/>
     <w:uiPriority w:val="99"/>
     <w:pPr>
       <w:pBdr/>
@@ -15818,9 +15831,9 @@
       </w:tcPr>
     </w:tblStylePr>
   </w:style>
-  <w:style w:type="table" w:styleId="110">
+  <w:style w:type="table" w:styleId="752">
     <w:name w:val="List Table 1 Light - Accent 6"/>
-    <w:basedOn w:val="618"/>
+    <w:basedOn w:val="835"/>
     <w:uiPriority w:val="99"/>
     <w:pPr>
       <w:pBdr/>
@@ -16034,9 +16047,9 @@
       </w:tcPr>
     </w:tblStylePr>
   </w:style>
-  <w:style w:type="table" w:styleId="111">
+  <w:style w:type="table" w:styleId="753">
     <w:name w:val="List Table 2"/>
-    <w:basedOn w:val="618"/>
+    <w:basedOn w:val="835"/>
     <w:uiPriority w:val="99"/>
     <w:pPr>
       <w:pBdr/>
@@ -16272,9 +16285,9 @@
       </w:tcPr>
     </w:tblStylePr>
   </w:style>
-  <w:style w:type="table" w:styleId="112">
+  <w:style w:type="table" w:styleId="754">
     <w:name w:val="List Table 2 - Accent 1"/>
-    <w:basedOn w:val="618"/>
+    <w:basedOn w:val="835"/>
     <w:uiPriority w:val="99"/>
     <w:pPr>
       <w:pBdr/>
@@ -16510,9 +16523,9 @@
       </w:tcPr>
     </w:tblStylePr>
   </w:style>
-  <w:style w:type="table" w:styleId="113">
+  <w:style w:type="table" w:styleId="755">
     <w:name w:val="List Table 2 - Accent 2"/>
-    <w:basedOn w:val="618"/>
+    <w:basedOn w:val="835"/>
     <w:uiPriority w:val="99"/>
     <w:pPr>
       <w:pBdr/>
@@ -16748,9 +16761,9 @@
       </w:tcPr>
     </w:tblStylePr>
   </w:style>
-  <w:style w:type="table" w:styleId="114">
+  <w:style w:type="table" w:styleId="756">
     <w:name w:val="List Table 2 - Accent 3"/>
-    <w:basedOn w:val="618"/>
+    <w:basedOn w:val="835"/>
     <w:uiPriority w:val="99"/>
     <w:pPr>
       <w:pBdr/>
@@ -16986,9 +16999,9 @@
       </w:tcPr>
     </w:tblStylePr>
   </w:style>
-  <w:style w:type="table" w:styleId="115">
+  <w:style w:type="table" w:styleId="757">
     <w:name w:val="List Table 2 - Accent 4"/>
-    <w:basedOn w:val="618"/>
+    <w:basedOn w:val="835"/>
     <w:uiPriority w:val="99"/>
     <w:pPr>
       <w:pBdr/>
@@ -17224,9 +17237,9 @@
       </w:tcPr>
     </w:tblStylePr>
   </w:style>
-  <w:style w:type="table" w:styleId="116">
+  <w:style w:type="table" w:styleId="758">
     <w:name w:val="List Table 2 - Accent 5"/>
-    <w:basedOn w:val="618"/>
+    <w:basedOn w:val="835"/>
     <w:uiPriority w:val="99"/>
     <w:pPr>
       <w:pBdr/>
@@ -17462,9 +17475,9 @@
       </w:tcPr>
     </w:tblStylePr>
   </w:style>
-  <w:style w:type="table" w:styleId="117">
+  <w:style w:type="table" w:styleId="759">
     <w:name w:val="List Table 2 - Accent 6"/>
-    <w:basedOn w:val="618"/>
+    <w:basedOn w:val="835"/>
     <w:uiPriority w:val="99"/>
     <w:pPr>
       <w:pBdr/>
@@ -17700,9 +17713,9 @@
       </w:tcPr>
     </w:tblStylePr>
   </w:style>
-  <w:style w:type="table" w:styleId="118">
+  <w:style w:type="table" w:styleId="760">
     <w:name w:val="List Table 3"/>
-    <w:basedOn w:val="618"/>
+    <w:basedOn w:val="835"/>
     <w:uiPriority w:val="99"/>
     <w:pPr>
       <w:pBdr/>
@@ -17928,9 +17941,9 @@
       </w:tcPr>
     </w:tblStylePr>
   </w:style>
-  <w:style w:type="table" w:styleId="119">
+  <w:style w:type="table" w:styleId="761">
     <w:name w:val="List Table 3 - Accent 1"/>
-    <w:basedOn w:val="618"/>
+    <w:basedOn w:val="835"/>
     <w:uiPriority w:val="99"/>
     <w:pPr>
       <w:pBdr/>
@@ -18156,9 +18169,9 @@
       </w:tcPr>
     </w:tblStylePr>
   </w:style>
-  <w:style w:type="table" w:styleId="120">
+  <w:style w:type="table" w:styleId="762">
     <w:name w:val="List Table 3 - Accent 2"/>
-    <w:basedOn w:val="618"/>
+    <w:basedOn w:val="835"/>
     <w:uiPriority w:val="99"/>
     <w:pPr>
       <w:pBdr/>
@@ -18384,9 +18397,9 @@
       </w:tcPr>
     </w:tblStylePr>
   </w:style>
-  <w:style w:type="table" w:styleId="121">
+  <w:style w:type="table" w:styleId="763">
     <w:name w:val="List Table 3 - Accent 3"/>
-    <w:basedOn w:val="618"/>
+    <w:basedOn w:val="835"/>
     <w:uiPriority w:val="99"/>
     <w:pPr>
       <w:pBdr/>
@@ -18612,9 +18625,9 @@
       </w:tcPr>
     </w:tblStylePr>
   </w:style>
-  <w:style w:type="table" w:styleId="122">
+  <w:style w:type="table" w:styleId="764">
     <w:name w:val="List Table 3 - Accent 4"/>
-    <w:basedOn w:val="618"/>
+    <w:basedOn w:val="835"/>
     <w:uiPriority w:val="99"/>
     <w:pPr>
       <w:pBdr/>
@@ -18840,9 +18853,9 @@
       </w:tcPr>
     </w:tblStylePr>
   </w:style>
-  <w:style w:type="table" w:styleId="123">
+  <w:style w:type="table" w:styleId="765">
     <w:name w:val="List Table 3 - Accent 5"/>
-    <w:basedOn w:val="618"/>
+    <w:basedOn w:val="835"/>
     <w:uiPriority w:val="99"/>
     <w:pPr>
       <w:pBdr/>
@@ -19068,9 +19081,9 @@
       </w:tcPr>
     </w:tblStylePr>
   </w:style>
-  <w:style w:type="table" w:styleId="124">
+  <w:style w:type="table" w:styleId="766">
     <w:name w:val="List Table 3 - Accent 6"/>
-    <w:basedOn w:val="618"/>
+    <w:basedOn w:val="835"/>
     <w:uiPriority w:val="99"/>
     <w:pPr>
       <w:pBdr/>
@@ -19296,9 +19309,9 @@
       </w:tcPr>
     </w:tblStylePr>
   </w:style>
-  <w:style w:type="table" w:styleId="125">
+  <w:style w:type="table" w:styleId="767">
     <w:name w:val="List Table 4"/>
-    <w:basedOn w:val="618"/>
+    <w:basedOn w:val="835"/>
     <w:uiPriority w:val="99"/>
     <w:pPr>
       <w:pBdr/>
@@ -19521,9 +19534,9 @@
       </w:tcPr>
     </w:tblStylePr>
   </w:style>
-  <w:style w:type="table" w:styleId="126">
+  <w:style w:type="table" w:styleId="768">
     <w:name w:val="List Table 4 - Accent 1"/>
-    <w:basedOn w:val="618"/>
+    <w:basedOn w:val="835"/>
     <w:uiPriority w:val="99"/>
     <w:pPr>
       <w:pBdr/>
@@ -19746,9 +19759,9 @@
       </w:tcPr>
     </w:tblStylePr>
   </w:style>
-  <w:style w:type="table" w:styleId="127">
+  <w:style w:type="table" w:styleId="769">
     <w:name w:val="List Table 4 - Accent 2"/>
-    <w:basedOn w:val="618"/>
+    <w:basedOn w:val="835"/>
     <w:uiPriority w:val="99"/>
     <w:pPr>
       <w:pBdr/>
@@ -19971,9 +19984,9 @@
       </w:tcPr>
     </w:tblStylePr>
   </w:style>
-  <w:style w:type="table" w:styleId="128">
+  <w:style w:type="table" w:styleId="770">
     <w:name w:val="List Table 4 - Accent 3"/>
-    <w:basedOn w:val="618"/>
+    <w:basedOn w:val="835"/>
     <w:uiPriority w:val="99"/>
     <w:pPr>
       <w:pBdr/>
@@ -20196,9 +20209,9 @@
       </w:tcPr>
     </w:tblStylePr>
   </w:style>
-  <w:style w:type="table" w:styleId="129">
+  <w:style w:type="table" w:styleId="771">
     <w:name w:val="List Table 4 - Accent 4"/>
-    <w:basedOn w:val="618"/>
+    <w:basedOn w:val="835"/>
     <w:uiPriority w:val="99"/>
     <w:pPr>
       <w:pBdr/>
@@ -20421,9 +20434,9 @@
       </w:tcPr>
     </w:tblStylePr>
   </w:style>
-  <w:style w:type="table" w:styleId="130">
+  <w:style w:type="table" w:styleId="772">
     <w:name w:val="List Table 4 - Accent 5"/>
-    <w:basedOn w:val="618"/>
+    <w:basedOn w:val="835"/>
     <w:uiPriority w:val="99"/>
     <w:pPr>
       <w:pBdr/>
@@ -20646,9 +20659,9 @@
       </w:tcPr>
     </w:tblStylePr>
   </w:style>
-  <w:style w:type="table" w:styleId="131">
+  <w:style w:type="table" w:styleId="773">
     <w:name w:val="List Table 4 - Accent 6"/>
-    <w:basedOn w:val="618"/>
+    <w:basedOn w:val="835"/>
     <w:uiPriority w:val="99"/>
     <w:pPr>
       <w:pBdr/>
@@ -20871,9 +20884,9 @@
       </w:tcPr>
     </w:tblStylePr>
   </w:style>
-  <w:style w:type="table" w:styleId="132">
+  <w:style w:type="table" w:styleId="774">
     <w:name w:val="List Table 5 Dark"/>
-    <w:basedOn w:val="618"/>
+    <w:basedOn w:val="835"/>
     <w:uiPriority w:val="99"/>
     <w:pPr>
       <w:pBdr/>
@@ -21113,9 +21126,9 @@
       </w:tcPr>
     </w:tblStylePr>
   </w:style>
-  <w:style w:type="table" w:styleId="133">
+  <w:style w:type="table" w:styleId="775">
     <w:name w:val="List Table 5 Dark - Accent 1"/>
-    <w:basedOn w:val="618"/>
+    <w:basedOn w:val="835"/>
     <w:uiPriority w:val="99"/>
     <w:pPr>
       <w:pBdr/>
@@ -21355,9 +21368,9 @@
       </w:tcPr>
     </w:tblStylePr>
   </w:style>
-  <w:style w:type="table" w:styleId="134">
+  <w:style w:type="table" w:styleId="776">
     <w:name w:val="List Table 5 Dark - Accent 2"/>
-    <w:basedOn w:val="618"/>
+    <w:basedOn w:val="835"/>
     <w:uiPriority w:val="99"/>
     <w:pPr>
       <w:pBdr/>
@@ -21597,9 +21610,9 @@
       </w:tcPr>
     </w:tblStylePr>
   </w:style>
-  <w:style w:type="table" w:styleId="135">
+  <w:style w:type="table" w:styleId="777">
     <w:name w:val="List Table 5 Dark - Accent 3"/>
-    <w:basedOn w:val="618"/>
+    <w:basedOn w:val="835"/>
     <w:uiPriority w:val="99"/>
     <w:pPr>
       <w:pBdr/>
@@ -21839,9 +21852,9 @@
       </w:tcPr>
     </w:tblStylePr>
   </w:style>
-  <w:style w:type="table" w:styleId="136">
+  <w:style w:type="table" w:styleId="778">
     <w:name w:val="List Table 5 Dark - Accent 4"/>
-    <w:basedOn w:val="618"/>
+    <w:basedOn w:val="835"/>
     <w:uiPriority w:val="99"/>
     <w:pPr>
       <w:pBdr/>
@@ -22081,9 +22094,9 @@
       </w:tcPr>
     </w:tblStylePr>
   </w:style>
-  <w:style w:type="table" w:styleId="137">
+  <w:style w:type="table" w:styleId="779">
     <w:name w:val="List Table 5 Dark - Accent 5"/>
-    <w:basedOn w:val="618"/>
+    <w:basedOn w:val="835"/>
     <w:uiPriority w:val="99"/>
     <w:pPr>
       <w:pBdr/>
@@ -22323,9 +22336,9 @@
       </w:tcPr>
     </w:tblStylePr>
   </w:style>
-  <w:style w:type="table" w:styleId="138">
+  <w:style w:type="table" w:styleId="780">
     <w:name w:val="List Table 5 Dark - Accent 6"/>
-    <w:basedOn w:val="618"/>
+    <w:basedOn w:val="835"/>
     <w:uiPriority w:val="99"/>
     <w:pPr>
       <w:pBdr/>
@@ -22565,9 +22578,9 @@
       </w:tcPr>
     </w:tblStylePr>
   </w:style>
-  <w:style w:type="table" w:styleId="139">
+  <w:style w:type="table" w:styleId="781">
     <w:name w:val="List Table 6 Colorful"/>
-    <w:basedOn w:val="618"/>
+    <w:basedOn w:val="835"/>
     <w:uiPriority w:val="99"/>
     <w:pPr>
       <w:pBdr/>
@@ -22788,9 +22801,9 @@
       </w:tcPr>
     </w:tblStylePr>
   </w:style>
-  <w:style w:type="table" w:styleId="140">
+  <w:style w:type="table" w:styleId="782">
     <w:name w:val="List Table 6 Colorful - Accent 1"/>
-    <w:basedOn w:val="618"/>
+    <w:basedOn w:val="835"/>
     <w:uiPriority w:val="99"/>
     <w:pPr>
       <w:pBdr/>
@@ -23011,9 +23024,9 @@
       </w:tcPr>
     </w:tblStylePr>
   </w:style>
-  <w:style w:type="table" w:styleId="141">
+  <w:style w:type="table" w:styleId="783">
     <w:name w:val="List Table 6 Colorful - Accent 2"/>
-    <w:basedOn w:val="618"/>
+    <w:basedOn w:val="835"/>
     <w:uiPriority w:val="99"/>
     <w:pPr>
       <w:pBdr/>
@@ -23234,9 +23247,9 @@
       </w:tcPr>
     </w:tblStylePr>
   </w:style>
-  <w:style w:type="table" w:styleId="142">
+  <w:style w:type="table" w:styleId="784">
     <w:name w:val="List Table 6 Colorful - Accent 3"/>
-    <w:basedOn w:val="618"/>
+    <w:basedOn w:val="835"/>
     <w:uiPriority w:val="99"/>
     <w:pPr>
       <w:pBdr/>
@@ -23457,9 +23470,9 @@
       </w:tcPr>
     </w:tblStylePr>
   </w:style>
-  <w:style w:type="table" w:styleId="143">
+  <w:style w:type="table" w:styleId="785">
     <w:name w:val="List Table 6 Colorful - Accent 4"/>
-    <w:basedOn w:val="618"/>
+    <w:basedOn w:val="835"/>
     <w:uiPriority w:val="99"/>
     <w:pPr>
       <w:pBdr/>
@@ -23680,9 +23693,9 @@
       </w:tcPr>
     </w:tblStylePr>
   </w:style>
-  <w:style w:type="table" w:styleId="144">
+  <w:style w:type="table" w:styleId="786">
     <w:name w:val="List Table 6 Colorful - Accent 5"/>
-    <w:basedOn w:val="618"/>
+    <w:basedOn w:val="835"/>
     <w:uiPriority w:val="99"/>
     <w:pPr>
       <w:pBdr/>
@@ -23903,9 +23916,9 @@
       </w:tcPr>
     </w:tblStylePr>
   </w:style>
-  <w:style w:type="table" w:styleId="145">
+  <w:style w:type="table" w:styleId="787">
     <w:name w:val="List Table 6 Colorful - Accent 6"/>
-    <w:basedOn w:val="618"/>
+    <w:basedOn w:val="835"/>
     <w:uiPriority w:val="99"/>
     <w:pPr>
       <w:pBdr/>
@@ -24126,9 +24139,9 @@
       </w:tcPr>
     </w:tblStylePr>
   </w:style>
-  <w:style w:type="table" w:styleId="146">
+  <w:style w:type="table" w:styleId="788">
     <w:name w:val="List Table 7 Colorful"/>
-    <w:basedOn w:val="618"/>
+    <w:basedOn w:val="835"/>
     <w:uiPriority w:val="99"/>
     <w:pPr>
       <w:pBdr/>
@@ -24227,11 +24240,11 @@
         <w:tblBorders/>
       </w:tblPr>
       <w:tcPr>
-        <w:shd w:color="ffffff"/>
+        <w:shd w:val="clear" w:color="ffffff"/>
         <w:tcBorders>
-          <w:top w:val="none"/>
-          <w:left w:val="none"/>
-          <w:bottom w:val="none"/>
+          <w:top w:val="none" w:color="000000" w:sz="4" w:space="0"/>
+          <w:left w:val="none" w:color="000000" w:sz="4" w:space="0"/>
+          <w:bottom w:val="none" w:color="000000" w:sz="4" w:space="0"/>
           <w:right w:val="single" w:color="000000" w:themeColor="text1" w:themeTint="80" w:sz="4" w:space="0"/>
         </w:tcBorders>
       </w:tcPr>
@@ -24254,10 +24267,10 @@
       <w:tcPr>
         <w:shd w:val="clear" w:color="ffffff" w:themeColor="light1" w:fill="ffffff" w:themeFill="light1"/>
         <w:tcBorders>
-          <w:top w:val="none"/>
-          <w:left w:val="none"/>
+          <w:top w:val="none" w:color="000000" w:sz="4" w:space="0"/>
+          <w:left w:val="none" w:color="000000" w:sz="4" w:space="0"/>
           <w:bottom w:val="single" w:color="000000" w:themeColor="text1" w:themeTint="80" w:sz="4" w:space="0"/>
-          <w:right w:val="none"/>
+          <w:right w:val="none" w:color="000000" w:sz="4" w:space="0"/>
         </w:tcBorders>
       </w:tcPr>
     </w:tblStylePr>
@@ -24277,12 +24290,12 @@
         <w:tblBorders/>
       </w:tblPr>
       <w:tcPr>
-        <w:shd w:color="ffffff"/>
+        <w:shd w:val="clear" w:color="ffffff"/>
         <w:tcBorders>
-          <w:top w:val="none"/>
+          <w:top w:val="none" w:color="000000" w:sz="4" w:space="0"/>
           <w:left w:val="single" w:color="000000" w:themeColor="text1" w:themeTint="80" w:sz="4" w:space="0"/>
-          <w:bottom w:val="none"/>
-          <w:right w:val="none"/>
+          <w:bottom w:val="none" w:color="000000" w:sz="4" w:space="0"/>
+          <w:right w:val="none" w:color="000000" w:sz="4" w:space="0"/>
         </w:tcBorders>
       </w:tcPr>
     </w:tblStylePr>
@@ -24305,9 +24318,9 @@
         <w:shd w:val="clear" w:color="ffffff" w:themeColor="light1" w:fill="ffffff" w:themeFill="light1"/>
         <w:tcBorders>
           <w:top w:val="single" w:color="000000" w:themeColor="text1" w:themeTint="80" w:sz="4" w:space="0"/>
-          <w:left w:val="none"/>
-          <w:bottom w:val="none"/>
-          <w:right w:val="none"/>
+          <w:left w:val="none" w:color="000000" w:sz="4" w:space="0"/>
+          <w:bottom w:val="none" w:color="000000" w:sz="4" w:space="0"/>
+          <w:right w:val="none" w:color="000000" w:sz="4" w:space="0"/>
         </w:tcBorders>
       </w:tcPr>
     </w:tblStylePr>
@@ -24382,9 +24395,9 @@
       </w:tcPr>
     </w:tblStylePr>
   </w:style>
-  <w:style w:type="table" w:styleId="147">
+  <w:style w:type="table" w:styleId="789">
     <w:name w:val="List Table 7 Colorful - Accent 1"/>
-    <w:basedOn w:val="618"/>
+    <w:basedOn w:val="835"/>
     <w:uiPriority w:val="99"/>
     <w:pPr>
       <w:pBdr/>
@@ -24483,11 +24496,11 @@
         <w:tblBorders/>
       </w:tblPr>
       <w:tcPr>
-        <w:shd w:color="ffffff"/>
+        <w:shd w:val="clear" w:color="ffffff"/>
         <w:tcBorders>
-          <w:top w:val="none"/>
-          <w:left w:val="none"/>
-          <w:bottom w:val="none"/>
+          <w:top w:val="none" w:color="000000" w:sz="4" w:space="0"/>
+          <w:left w:val="none" w:color="000000" w:sz="4" w:space="0"/>
+          <w:bottom w:val="none" w:color="000000" w:sz="4" w:space="0"/>
           <w:right w:val="single" w:color="000000" w:themeColor="accent1" w:sz="4" w:space="0"/>
         </w:tcBorders>
       </w:tcPr>
@@ -24510,10 +24523,10 @@
       <w:tcPr>
         <w:shd w:val="clear" w:color="ffffff" w:themeColor="light1" w:fill="ffffff" w:themeFill="light1"/>
         <w:tcBorders>
-          <w:top w:val="none"/>
-          <w:left w:val="none"/>
+          <w:top w:val="none" w:color="000000" w:sz="4" w:space="0"/>
+          <w:left w:val="none" w:color="000000" w:sz="4" w:space="0"/>
           <w:bottom w:val="single" w:color="000000" w:themeColor="accent1" w:sz="4" w:space="0"/>
-          <w:right w:val="none"/>
+          <w:right w:val="none" w:color="000000" w:sz="4" w:space="0"/>
         </w:tcBorders>
       </w:tcPr>
     </w:tblStylePr>
@@ -24533,12 +24546,12 @@
         <w:tblBorders/>
       </w:tblPr>
       <w:tcPr>
-        <w:shd w:color="ffffff"/>
+        <w:shd w:val="clear" w:color="ffffff"/>
         <w:tcBorders>
-          <w:top w:val="none"/>
+          <w:top w:val="none" w:color="000000" w:sz="4" w:space="0"/>
           <w:left w:val="single" w:color="000000" w:themeColor="accent1" w:sz="4" w:space="0"/>
-          <w:bottom w:val="none"/>
-          <w:right w:val="none"/>
+          <w:bottom w:val="none" w:color="000000" w:sz="4" w:space="0"/>
+          <w:right w:val="none" w:color="000000" w:sz="4" w:space="0"/>
         </w:tcBorders>
       </w:tcPr>
     </w:tblStylePr>
@@ -24561,9 +24574,9 @@
         <w:shd w:val="clear" w:color="ffffff" w:themeColor="light1" w:fill="ffffff" w:themeFill="light1"/>
         <w:tcBorders>
           <w:top w:val="single" w:color="000000" w:themeColor="accent1" w:sz="4" w:space="0"/>
-          <w:left w:val="none"/>
-          <w:bottom w:val="none"/>
-          <w:right w:val="none"/>
+          <w:left w:val="none" w:color="000000" w:sz="4" w:space="0"/>
+          <w:bottom w:val="none" w:color="000000" w:sz="4" w:space="0"/>
+          <w:right w:val="none" w:color="000000" w:sz="4" w:space="0"/>
         </w:tcBorders>
       </w:tcPr>
     </w:tblStylePr>
@@ -24638,9 +24651,9 @@
       </w:tcPr>
     </w:tblStylePr>
   </w:style>
-  <w:style w:type="table" w:styleId="148">
+  <w:style w:type="table" w:styleId="790">
     <w:name w:val="List Table 7 Colorful - Accent 2"/>
-    <w:basedOn w:val="618"/>
+    <w:basedOn w:val="835"/>
     <w:uiPriority w:val="99"/>
     <w:pPr>
       <w:pBdr/>
@@ -24739,11 +24752,11 @@
         <w:tblBorders/>
       </w:tblPr>
       <w:tcPr>
-        <w:shd w:color="ffffff"/>
+        <w:shd w:val="clear" w:color="ffffff"/>
         <w:tcBorders>
-          <w:top w:val="none"/>
-          <w:left w:val="none"/>
-          <w:bottom w:val="none"/>
+          <w:top w:val="none" w:color="000000" w:sz="4" w:space="0"/>
+          <w:left w:val="none" w:color="000000" w:sz="4" w:space="0"/>
+          <w:bottom w:val="none" w:color="000000" w:sz="4" w:space="0"/>
           <w:right w:val="single" w:color="000000" w:themeColor="accent2" w:themeTint="97" w:sz="4" w:space="0"/>
         </w:tcBorders>
       </w:tcPr>
@@ -24766,10 +24779,10 @@
       <w:tcPr>
         <w:shd w:val="clear" w:color="ffffff" w:themeColor="light1" w:fill="ffffff" w:themeFill="light1"/>
         <w:tcBorders>
-          <w:top w:val="none"/>
-          <w:left w:val="none"/>
+          <w:top w:val="none" w:color="000000" w:sz="4" w:space="0"/>
+          <w:left w:val="none" w:color="000000" w:sz="4" w:space="0"/>
           <w:bottom w:val="single" w:color="000000" w:themeColor="accent2" w:themeTint="97" w:sz="4" w:space="0"/>
-          <w:right w:val="none"/>
+          <w:right w:val="none" w:color="000000" w:sz="4" w:space="0"/>
         </w:tcBorders>
       </w:tcPr>
     </w:tblStylePr>
@@ -24789,12 +24802,12 @@
         <w:tblBorders/>
       </w:tblPr>
       <w:tcPr>
-        <w:shd w:color="ffffff"/>
+        <w:shd w:val="clear" w:color="ffffff"/>
         <w:tcBorders>
-          <w:top w:val="none"/>
+          <w:top w:val="none" w:color="000000" w:sz="4" w:space="0"/>
           <w:left w:val="single" w:color="000000" w:themeColor="accent2" w:themeTint="97" w:sz="4" w:space="0"/>
-          <w:bottom w:val="none"/>
-          <w:right w:val="none"/>
+          <w:bottom w:val="none" w:color="000000" w:sz="4" w:space="0"/>
+          <w:right w:val="none" w:color="000000" w:sz="4" w:space="0"/>
         </w:tcBorders>
       </w:tcPr>
     </w:tblStylePr>
@@ -24817,9 +24830,9 @@
         <w:shd w:val="clear" w:color="ffffff" w:themeColor="light1" w:fill="ffffff" w:themeFill="light1"/>
         <w:tcBorders>
           <w:top w:val="single" w:color="000000" w:themeColor="accent2" w:themeTint="97" w:sz="4" w:space="0"/>
-          <w:left w:val="none"/>
-          <w:bottom w:val="none"/>
-          <w:right w:val="none"/>
+          <w:left w:val="none" w:color="000000" w:sz="4" w:space="0"/>
+          <w:bottom w:val="none" w:color="000000" w:sz="4" w:space="0"/>
+          <w:right w:val="none" w:color="000000" w:sz="4" w:space="0"/>
         </w:tcBorders>
       </w:tcPr>
     </w:tblStylePr>
@@ -24894,9 +24907,9 @@
       </w:tcPr>
     </w:tblStylePr>
   </w:style>
-  <w:style w:type="table" w:styleId="149">
+  <w:style w:type="table" w:styleId="791">
     <w:name w:val="List Table 7 Colorful - Accent 3"/>
-    <w:basedOn w:val="618"/>
+    <w:basedOn w:val="835"/>
     <w:uiPriority w:val="99"/>
     <w:pPr>
       <w:pBdr/>
@@ -24995,11 +25008,11 @@
         <w:tblBorders/>
       </w:tblPr>
       <w:tcPr>
-        <w:shd w:color="ffffff"/>
+        <w:shd w:val="clear" w:color="ffffff"/>
         <w:tcBorders>
-          <w:top w:val="none"/>
-          <w:left w:val="none"/>
-          <w:bottom w:val="none"/>
+          <w:top w:val="none" w:color="000000" w:sz="4" w:space="0"/>
+          <w:left w:val="none" w:color="000000" w:sz="4" w:space="0"/>
+          <w:bottom w:val="none" w:color="000000" w:sz="4" w:space="0"/>
           <w:right w:val="single" w:color="000000" w:themeColor="accent3" w:themeTint="98" w:sz="4" w:space="0"/>
         </w:tcBorders>
       </w:tcPr>
@@ -25022,10 +25035,10 @@
       <w:tcPr>
         <w:shd w:val="clear" w:color="ffffff" w:themeColor="light1" w:fill="ffffff" w:themeFill="light1"/>
         <w:tcBorders>
-          <w:top w:val="none"/>
-          <w:left w:val="none"/>
+          <w:top w:val="none" w:color="000000" w:sz="4" w:space="0"/>
+          <w:left w:val="none" w:color="000000" w:sz="4" w:space="0"/>
           <w:bottom w:val="single" w:color="000000" w:themeColor="accent3" w:themeTint="98" w:sz="4" w:space="0"/>
-          <w:right w:val="none"/>
+          <w:right w:val="none" w:color="000000" w:sz="4" w:space="0"/>
         </w:tcBorders>
       </w:tcPr>
     </w:tblStylePr>
@@ -25045,12 +25058,12 @@
         <w:tblBorders/>
       </w:tblPr>
       <w:tcPr>
-        <w:shd w:color="ffffff"/>
+        <w:shd w:val="clear" w:color="ffffff"/>
         <w:tcBorders>
-          <w:top w:val="none"/>
+          <w:top w:val="none" w:color="000000" w:sz="4" w:space="0"/>
           <w:left w:val="single" w:color="000000" w:themeColor="accent3" w:themeTint="98" w:sz="4" w:space="0"/>
-          <w:bottom w:val="none"/>
-          <w:right w:val="none"/>
+          <w:bottom w:val="none" w:color="000000" w:sz="4" w:space="0"/>
+          <w:right w:val="none" w:color="000000" w:sz="4" w:space="0"/>
         </w:tcBorders>
       </w:tcPr>
     </w:tblStylePr>
@@ -25073,9 +25086,9 @@
         <w:shd w:val="clear" w:color="ffffff" w:themeColor="light1" w:fill="ffffff" w:themeFill="light1"/>
         <w:tcBorders>
           <w:top w:val="single" w:color="000000" w:themeColor="accent3" w:themeTint="98" w:sz="4" w:space="0"/>
-          <w:left w:val="none"/>
-          <w:bottom w:val="none"/>
-          <w:right w:val="none"/>
+          <w:left w:val="none" w:color="000000" w:sz="4" w:space="0"/>
+          <w:bottom w:val="none" w:color="000000" w:sz="4" w:space="0"/>
+          <w:right w:val="none" w:color="000000" w:sz="4" w:space="0"/>
         </w:tcBorders>
       </w:tcPr>
     </w:tblStylePr>
@@ -25150,9 +25163,9 @@
       </w:tcPr>
     </w:tblStylePr>
   </w:style>
-  <w:style w:type="table" w:styleId="150">
+  <w:style w:type="table" w:styleId="792">
     <w:name w:val="List Table 7 Colorful - Accent 4"/>
-    <w:basedOn w:val="618"/>
+    <w:basedOn w:val="835"/>
     <w:uiPriority w:val="99"/>
     <w:pPr>
       <w:pBdr/>
@@ -25251,11 +25264,11 @@
         <w:tblBorders/>
       </w:tblPr>
       <w:tcPr>
-        <w:shd w:color="ffffff"/>
+        <w:shd w:val="clear" w:color="ffffff"/>
         <w:tcBorders>
-          <w:top w:val="none"/>
-          <w:left w:val="none"/>
-          <w:bottom w:val="none"/>
+          <w:top w:val="none" w:color="000000" w:sz="4" w:space="0"/>
+          <w:left w:val="none" w:color="000000" w:sz="4" w:space="0"/>
+          <w:bottom w:val="none" w:color="000000" w:sz="4" w:space="0"/>
           <w:right w:val="single" w:color="000000" w:themeColor="accent4" w:themeTint="9A" w:sz="4" w:space="0"/>
         </w:tcBorders>
       </w:tcPr>
@@ -25278,10 +25291,10 @@
       <w:tcPr>
         <w:shd w:val="clear" w:color="ffffff" w:themeColor="light1" w:fill="ffffff" w:themeFill="light1"/>
         <w:tcBorders>
-          <w:top w:val="none"/>
-          <w:left w:val="none"/>
+          <w:top w:val="none" w:color="000000" w:sz="4" w:space="0"/>
+          <w:left w:val="none" w:color="000000" w:sz="4" w:space="0"/>
           <w:bottom w:val="single" w:color="000000" w:themeColor="accent4" w:themeTint="9A" w:sz="4" w:space="0"/>
-          <w:right w:val="none"/>
+          <w:right w:val="none" w:color="000000" w:sz="4" w:space="0"/>
         </w:tcBorders>
       </w:tcPr>
     </w:tblStylePr>
@@ -25301,12 +25314,12 @@
         <w:tblBorders/>
       </w:tblPr>
       <w:tcPr>
-        <w:shd w:color="ffffff"/>
+        <w:shd w:val="clear" w:color="ffffff"/>
         <w:tcBorders>
-          <w:top w:val="none"/>
+          <w:top w:val="none" w:color="000000" w:sz="4" w:space="0"/>
           <w:left w:val="single" w:color="000000" w:themeColor="accent4" w:themeTint="9A" w:sz="4" w:space="0"/>
-          <w:bottom w:val="none"/>
-          <w:right w:val="none"/>
+          <w:bottom w:val="none" w:color="000000" w:sz="4" w:space="0"/>
+          <w:right w:val="none" w:color="000000" w:sz="4" w:space="0"/>
         </w:tcBorders>
       </w:tcPr>
     </w:tblStylePr>
@@ -25329,9 +25342,9 @@
         <w:shd w:val="clear" w:color="ffffff" w:themeColor="light1" w:fill="ffffff" w:themeFill="light1"/>
         <w:tcBorders>
           <w:top w:val="single" w:color="000000" w:themeColor="accent4" w:themeTint="9A" w:sz="4" w:space="0"/>
-          <w:left w:val="none"/>
-          <w:bottom w:val="none"/>
-          <w:right w:val="none"/>
+          <w:left w:val="none" w:color="000000" w:sz="4" w:space="0"/>
+          <w:bottom w:val="none" w:color="000000" w:sz="4" w:space="0"/>
+          <w:right w:val="none" w:color="000000" w:sz="4" w:space="0"/>
         </w:tcBorders>
       </w:tcPr>
     </w:tblStylePr>
@@ -25406,9 +25419,9 @@
       </w:tcPr>
     </w:tblStylePr>
   </w:style>
-  <w:style w:type="table" w:styleId="151">
+  <w:style w:type="table" w:styleId="793">
     <w:name w:val="List Table 7 Colorful - Accent 5"/>
-    <w:basedOn w:val="618"/>
+    <w:basedOn w:val="835"/>
     <w:uiPriority w:val="99"/>
     <w:pPr>
       <w:pBdr/>
@@ -25507,11 +25520,11 @@
         <w:tblBorders/>
       </w:tblPr>
       <w:tcPr>
-        <w:shd w:color="ffffff"/>
+        <w:shd w:val="clear" w:color="ffffff"/>
         <w:tcBorders>
-          <w:top w:val="none"/>
-          <w:left w:val="none"/>
-          <w:bottom w:val="none"/>
+          <w:top w:val="none" w:color="000000" w:sz="4" w:space="0"/>
+          <w:left w:val="none" w:color="000000" w:sz="4" w:space="0"/>
+          <w:bottom w:val="none" w:color="000000" w:sz="4" w:space="0"/>
           <w:right w:val="single" w:color="000000" w:themeColor="accent5" w:themeTint="9A" w:sz="4" w:space="0"/>
         </w:tcBorders>
       </w:tcPr>
@@ -25534,10 +25547,10 @@
       <w:tcPr>
         <w:shd w:val="clear" w:color="ffffff" w:themeColor="light1" w:fill="ffffff" w:themeFill="light1"/>
         <w:tcBorders>
-          <w:top w:val="none"/>
-          <w:left w:val="none"/>
+          <w:top w:val="none" w:color="000000" w:sz="4" w:space="0"/>
+          <w:left w:val="none" w:color="000000" w:sz="4" w:space="0"/>
           <w:bottom w:val="single" w:color="000000" w:themeColor="accent5" w:themeTint="9A" w:sz="4" w:space="0"/>
-          <w:right w:val="none"/>
+          <w:right w:val="none" w:color="000000" w:sz="4" w:space="0"/>
         </w:tcBorders>
       </w:tcPr>
     </w:tblStylePr>
@@ -25557,12 +25570,12 @@
         <w:tblBorders/>
       </w:tblPr>
       <w:tcPr>
-        <w:shd w:color="ffffff"/>
+        <w:shd w:val="clear" w:color="ffffff"/>
         <w:tcBorders>
-          <w:top w:val="none"/>
+          <w:top w:val="none" w:color="000000" w:sz="4" w:space="0"/>
           <w:left w:val="single" w:color="000000" w:themeColor="accent5" w:themeTint="9A" w:sz="4" w:space="0"/>
-          <w:bottom w:val="none"/>
-          <w:right w:val="none"/>
+          <w:bottom w:val="none" w:color="000000" w:sz="4" w:space="0"/>
+          <w:right w:val="none" w:color="000000" w:sz="4" w:space="0"/>
         </w:tcBorders>
       </w:tcPr>
     </w:tblStylePr>
@@ -25585,9 +25598,9 @@
         <w:shd w:val="clear" w:color="ffffff" w:themeColor="light1" w:fill="ffffff" w:themeFill="light1"/>
         <w:tcBorders>
           <w:top w:val="single" w:color="000000" w:themeColor="accent5" w:themeTint="9A" w:sz="4" w:space="0"/>
-          <w:left w:val="none"/>
-          <w:bottom w:val="none"/>
-          <w:right w:val="none"/>
+          <w:left w:val="none" w:color="000000" w:sz="4" w:space="0"/>
+          <w:bottom w:val="none" w:color="000000" w:sz="4" w:space="0"/>
+          <w:right w:val="none" w:color="000000" w:sz="4" w:space="0"/>
         </w:tcBorders>
       </w:tcPr>
     </w:tblStylePr>
@@ -25662,9 +25675,9 @@
       </w:tcPr>
     </w:tblStylePr>
   </w:style>
-  <w:style w:type="table" w:styleId="152">
+  <w:style w:type="table" w:styleId="794">
     <w:name w:val="List Table 7 Colorful - Accent 6"/>
-    <w:basedOn w:val="618"/>
+    <w:basedOn w:val="835"/>
     <w:uiPriority w:val="99"/>
     <w:pPr>
       <w:pBdr/>
@@ -25763,11 +25776,11 @@
         <w:tblBorders/>
       </w:tblPr>
       <w:tcPr>
-        <w:shd w:color="ffffff"/>
+        <w:shd w:val="clear" w:color="ffffff"/>
         <w:tcBorders>
-          <w:top w:val="none"/>
-          <w:left w:val="none"/>
-          <w:bottom w:val="none"/>
+          <w:top w:val="none" w:color="000000" w:sz="4" w:space="0"/>
+          <w:left w:val="none" w:color="000000" w:sz="4" w:space="0"/>
+          <w:bottom w:val="none" w:color="000000" w:sz="4" w:space="0"/>
           <w:right w:val="single" w:color="000000" w:themeColor="accent6" w:themeTint="98" w:sz="4" w:space="0"/>
         </w:tcBorders>
       </w:tcPr>
@@ -25790,10 +25803,10 @@
       <w:tcPr>
         <w:shd w:val="clear" w:color="ffffff" w:themeColor="light1" w:fill="ffffff" w:themeFill="light1"/>
         <w:tcBorders>
-          <w:top w:val="none"/>
-          <w:left w:val="none"/>
+          <w:top w:val="none" w:color="000000" w:sz="4" w:space="0"/>
+          <w:left w:val="none" w:color="000000" w:sz="4" w:space="0"/>
           <w:bottom w:val="single" w:color="000000" w:themeColor="accent6" w:themeTint="98" w:sz="4" w:space="0"/>
-          <w:right w:val="none"/>
+          <w:right w:val="none" w:color="000000" w:sz="4" w:space="0"/>
         </w:tcBorders>
       </w:tcPr>
     </w:tblStylePr>
@@ -25813,12 +25826,12 @@
         <w:tblBorders/>
       </w:tblPr>
       <w:tcPr>
-        <w:shd w:color="ffffff"/>
+        <w:shd w:val="clear" w:color="ffffff"/>
         <w:tcBorders>
-          <w:top w:val="none"/>
+          <w:top w:val="none" w:color="000000" w:sz="4" w:space="0"/>
           <w:left w:val="single" w:color="000000" w:themeColor="accent6" w:themeTint="98" w:sz="4" w:space="0"/>
-          <w:bottom w:val="none"/>
-          <w:right w:val="none"/>
+          <w:bottom w:val="none" w:color="000000" w:sz="4" w:space="0"/>
+          <w:right w:val="none" w:color="000000" w:sz="4" w:space="0"/>
         </w:tcBorders>
       </w:tcPr>
     </w:tblStylePr>
@@ -25841,9 +25854,9 @@
         <w:shd w:val="clear" w:color="ffffff" w:themeColor="light1" w:fill="ffffff" w:themeFill="light1"/>
         <w:tcBorders>
           <w:top w:val="single" w:color="000000" w:themeColor="accent6" w:themeTint="98" w:sz="4" w:space="0"/>
-          <w:left w:val="none"/>
-          <w:bottom w:val="none"/>
-          <w:right w:val="none"/>
+          <w:left w:val="none" w:color="000000" w:sz="4" w:space="0"/>
+          <w:bottom w:val="none" w:color="000000" w:sz="4" w:space="0"/>
+          <w:right w:val="none" w:color="000000" w:sz="4" w:space="0"/>
         </w:tcBorders>
       </w:tcPr>
     </w:tblStylePr>
@@ -25918,9 +25931,9 @@
       </w:tcPr>
     </w:tblStylePr>
   </w:style>
-  <w:style w:type="table" w:styleId="153">
+  <w:style w:type="table" w:styleId="795">
     <w:name w:val="Lined - Accent"/>
-    <w:basedOn w:val="618"/>
+    <w:basedOn w:val="835"/>
     <w:uiPriority w:val="99"/>
     <w:pPr>
       <w:pBdr/>
@@ -26155,9 +26168,9 @@
       </w:tcPr>
     </w:tblStylePr>
   </w:style>
-  <w:style w:type="table" w:styleId="154">
+  <w:style w:type="table" w:styleId="796">
     <w:name w:val="Lined - Accent 1"/>
-    <w:basedOn w:val="618"/>
+    <w:basedOn w:val="835"/>
     <w:uiPriority w:val="99"/>
     <w:pPr>
       <w:pBdr/>
@@ -26392,9 +26405,9 @@
       </w:tcPr>
     </w:tblStylePr>
   </w:style>
-  <w:style w:type="table" w:styleId="155">
+  <w:style w:type="table" w:styleId="797">
     <w:name w:val="Lined - Accent 2"/>
-    <w:basedOn w:val="618"/>
+    <w:basedOn w:val="835"/>
     <w:uiPriority w:val="99"/>
     <w:pPr>
       <w:pBdr/>
@@ -26629,9 +26642,9 @@
       </w:tcPr>
     </w:tblStylePr>
   </w:style>
-  <w:style w:type="table" w:styleId="156">
+  <w:style w:type="table" w:styleId="798">
     <w:name w:val="Lined - Accent 3"/>
-    <w:basedOn w:val="618"/>
+    <w:basedOn w:val="835"/>
     <w:uiPriority w:val="99"/>
     <w:pPr>
       <w:pBdr/>
@@ -26866,9 +26879,9 @@
       </w:tcPr>
     </w:tblStylePr>
   </w:style>
-  <w:style w:type="table" w:styleId="157">
+  <w:style w:type="table" w:styleId="799">
     <w:name w:val="Lined - Accent 4"/>
-    <w:basedOn w:val="618"/>
+    <w:basedOn w:val="835"/>
     <w:uiPriority w:val="99"/>
     <w:pPr>
       <w:pBdr/>
@@ -27103,9 +27116,9 @@
       </w:tcPr>
     </w:tblStylePr>
   </w:style>
-  <w:style w:type="table" w:styleId="158">
+  <w:style w:type="table" w:styleId="800">
     <w:name w:val="Lined - Accent 5"/>
-    <w:basedOn w:val="618"/>
+    <w:basedOn w:val="835"/>
     <w:uiPriority w:val="99"/>
     <w:pPr>
       <w:pBdr/>
@@ -27340,9 +27353,9 @@
       </w:tcPr>
     </w:tblStylePr>
   </w:style>
-  <w:style w:type="table" w:styleId="159">
+  <w:style w:type="table" w:styleId="801">
     <w:name w:val="Lined - Accent 6"/>
-    <w:basedOn w:val="618"/>
+    <w:basedOn w:val="835"/>
     <w:uiPriority w:val="99"/>
     <w:pPr>
       <w:pBdr/>
@@ -27577,9 +27590,9 @@
       </w:tcPr>
     </w:tblStylePr>
   </w:style>
-  <w:style w:type="table" w:styleId="160">
+  <w:style w:type="table" w:styleId="802">
     <w:name w:val="Bordered &amp; Lined - Accent"/>
-    <w:basedOn w:val="618"/>
+    <w:basedOn w:val="835"/>
     <w:uiPriority w:val="99"/>
     <w:pPr>
       <w:pBdr/>
@@ -27821,9 +27834,9 @@
       </w:tcPr>
     </w:tblStylePr>
   </w:style>
-  <w:style w:type="table" w:styleId="161">
+  <w:style w:type="table" w:styleId="803">
     <w:name w:val="Bordered &amp; Lined - Accent 1"/>
-    <w:basedOn w:val="618"/>
+    <w:basedOn w:val="835"/>
     <w:uiPriority w:val="99"/>
     <w:pPr>
       <w:pBdr/>
@@ -28065,9 +28078,9 @@
       </w:tcPr>
     </w:tblStylePr>
   </w:style>
-  <w:style w:type="table" w:styleId="162">
+  <w:style w:type="table" w:styleId="804">
     <w:name w:val="Bordered &amp; Lined - Accent 2"/>
-    <w:basedOn w:val="618"/>
+    <w:basedOn w:val="835"/>
     <w:uiPriority w:val="99"/>
     <w:pPr>
       <w:pBdr/>
@@ -28309,9 +28322,9 @@
       </w:tcPr>
     </w:tblStylePr>
   </w:style>
-  <w:style w:type="table" w:styleId="163">
+  <w:style w:type="table" w:styleId="805">
     <w:name w:val="Bordered &amp; Lined - Accent 3"/>
-    <w:basedOn w:val="618"/>
+    <w:basedOn w:val="835"/>
     <w:uiPriority w:val="99"/>
     <w:pPr>
       <w:pBdr/>
@@ -28553,9 +28566,9 @@
       </w:tcPr>
     </w:tblStylePr>
   </w:style>
-  <w:style w:type="table" w:styleId="164">
+  <w:style w:type="table" w:styleId="806">
     <w:name w:val="Bordered &amp; Lined - Accent 4"/>
-    <w:basedOn w:val="618"/>
+    <w:basedOn w:val="835"/>
     <w:uiPriority w:val="99"/>
     <w:pPr>
       <w:pBdr/>
@@ -28797,9 +28810,9 @@
       </w:tcPr>
     </w:tblStylePr>
   </w:style>
-  <w:style w:type="table" w:styleId="165">
+  <w:style w:type="table" w:styleId="807">
     <w:name w:val="Bordered &amp; Lined - Accent 5"/>
-    <w:basedOn w:val="618"/>
+    <w:basedOn w:val="835"/>
     <w:uiPriority w:val="99"/>
     <w:pPr>
       <w:pBdr/>
@@ -29041,9 +29054,9 @@
       </w:tcPr>
     </w:tblStylePr>
   </w:style>
-  <w:style w:type="table" w:styleId="166">
+  <w:style w:type="table" w:styleId="808">
     <w:name w:val="Bordered &amp; Lined - Accent 6"/>
-    <w:basedOn w:val="618"/>
+    <w:basedOn w:val="835"/>
     <w:uiPriority w:val="99"/>
     <w:pPr>
       <w:pBdr/>
@@ -29285,9 +29298,9 @@
       </w:tcPr>
     </w:tblStylePr>
   </w:style>
-  <w:style w:type="table" w:styleId="167">
+  <w:style w:type="table" w:styleId="809">
     <w:name w:val="Bordered"/>
-    <w:basedOn w:val="618"/>
+    <w:basedOn w:val="835"/>
     <w:uiPriority w:val="99"/>
     <w:pPr>
       <w:pBdr/>
@@ -29516,9 +29529,9 @@
       </w:tcPr>
     </w:tblStylePr>
   </w:style>
-  <w:style w:type="table" w:styleId="168">
+  <w:style w:type="table" w:styleId="810">
     <w:name w:val="Bordered - Accent 1"/>
-    <w:basedOn w:val="618"/>
+    <w:basedOn w:val="835"/>
     <w:uiPriority w:val="99"/>
     <w:pPr>
       <w:pBdr/>
@@ -29747,9 +29760,9 @@
       </w:tcPr>
     </w:tblStylePr>
   </w:style>
-  <w:style w:type="table" w:styleId="169">
+  <w:style w:type="table" w:styleId="811">
     <w:name w:val="Bordered - Accent 2"/>
-    <w:basedOn w:val="618"/>
+    <w:basedOn w:val="835"/>
     <w:uiPriority w:val="99"/>
     <w:pPr>
       <w:pBdr/>
@@ -29978,9 +29991,9 @@
       </w:tcPr>
     </w:tblStylePr>
   </w:style>
-  <w:style w:type="table" w:styleId="170">
+  <w:style w:type="table" w:styleId="812">
     <w:name w:val="Bordered - Accent 3"/>
-    <w:basedOn w:val="618"/>
+    <w:basedOn w:val="835"/>
     <w:uiPriority w:val="99"/>
     <w:pPr>
       <w:pBdr/>
@@ -30209,9 +30222,9 @@
       </w:tcPr>
     </w:tblStylePr>
   </w:style>
-  <w:style w:type="table" w:styleId="171">
+  <w:style w:type="table" w:styleId="813">
     <w:name w:val="Bordered - Accent 4"/>
-    <w:basedOn w:val="618"/>
+    <w:basedOn w:val="835"/>
     <w:uiPriority w:val="99"/>
     <w:pPr>
       <w:pBdr/>
@@ -30440,9 +30453,9 @@
       </w:tcPr>
     </w:tblStylePr>
   </w:style>
-  <w:style w:type="table" w:styleId="172">
+  <w:style w:type="table" w:styleId="814">
     <w:name w:val="Bordered - Accent 5"/>
-    <w:basedOn w:val="618"/>
+    <w:basedOn w:val="835"/>
     <w:uiPriority w:val="99"/>
     <w:pPr>
       <w:pBdr/>
@@ -30671,9 +30684,9 @@
       </w:tcPr>
     </w:tblStylePr>
   </w:style>
-  <w:style w:type="table" w:styleId="173">
+  <w:style w:type="table" w:styleId="815">
     <w:name w:val="Bordered - Accent 6"/>
-    <w:basedOn w:val="618"/>
+    <w:basedOn w:val="835"/>
     <w:uiPriority w:val="99"/>
     <w:pPr>
       <w:pBdr/>
@@ -30902,7 +30915,7 @@
       </w:tcPr>
     </w:tblStylePr>
   </w:style>
-  <w:style w:type="character" w:styleId="174">
+  <w:style w:type="character" w:styleId="816">
     <w:name w:val="Hyperlink"/>
     <w:uiPriority w:val="99"/>
     <w:unhideWhenUsed/>
@@ -30916,10 +30929,10 @@
       <w:u w:val="single"/>
     </w:rPr>
   </w:style>
-  <w:style w:type="paragraph" w:styleId="175">
+  <w:style w:type="paragraph" w:styleId="817">
     <w:name w:val="footnote text"/>
-    <w:basedOn w:val="617"/>
-    <w:link w:val="176"/>
+    <w:basedOn w:val="834"/>
+    <w:link w:val="818"/>
     <w:uiPriority w:val="99"/>
     <w:semiHidden/>
     <w:unhideWhenUsed/>
@@ -30932,9 +30945,9 @@
       <w:sz w:val="18"/>
     </w:rPr>
   </w:style>
-  <w:style w:type="character" w:styleId="176">
+  <w:style w:type="character" w:styleId="818">
     <w:name w:val="Footnote Text Char"/>
-    <w:link w:val="175"/>
+    <w:link w:val="817"/>
     <w:uiPriority w:val="99"/>
     <w:pPr>
       <w:pBdr/>
@@ -30945,9 +30958,8 @@
       <w:sz w:val="18"/>
     </w:rPr>
   </w:style>
-  <w:style w:type="character" w:styleId="177">
+  <w:style w:type="character" w:styleId="819">
     <w:name w:val="footnote reference"/>
-    <w:basedOn w:val="11"/>
     <w:uiPriority w:val="99"/>
     <w:unhideWhenUsed/>
     <w:pPr>
@@ -30959,10 +30971,10 @@
       <w:vertAlign w:val="superscript"/>
     </w:rPr>
   </w:style>
-  <w:style w:type="paragraph" w:styleId="178">
+  <w:style w:type="paragraph" w:styleId="820">
     <w:name w:val="endnote text"/>
-    <w:basedOn w:val="617"/>
-    <w:link w:val="179"/>
+    <w:basedOn w:val="834"/>
+    <w:link w:val="821"/>
     <w:uiPriority w:val="99"/>
     <w:semiHidden/>
     <w:unhideWhenUsed/>
@@ -30975,9 +30987,9 @@
       <w:sz w:val="20"/>
     </w:rPr>
   </w:style>
-  <w:style w:type="character" w:styleId="179">
+  <w:style w:type="character" w:styleId="821">
     <w:name w:val="Endnote Text Char"/>
-    <w:link w:val="178"/>
+    <w:link w:val="820"/>
     <w:uiPriority w:val="99"/>
     <w:pPr>
       <w:pBdr/>
@@ -30988,9 +31000,8 @@
       <w:sz w:val="20"/>
     </w:rPr>
   </w:style>
-  <w:style w:type="character" w:styleId="180">
+  <w:style w:type="character" w:styleId="822">
     <w:name w:val="endnote reference"/>
-    <w:basedOn w:val="11"/>
     <w:uiPriority w:val="99"/>
     <w:semiHidden/>
     <w:unhideWhenUsed/>
@@ -31003,10 +31014,10 @@
       <w:vertAlign w:val="superscript"/>
     </w:rPr>
   </w:style>
-  <w:style w:type="paragraph" w:styleId="181">
+  <w:style w:type="paragraph" w:styleId="823">
     <w:name w:val="toc 1"/>
-    <w:basedOn w:val="617"/>
-    <w:next w:val="617"/>
+    <w:basedOn w:val="834"/>
+    <w:next w:val="834"/>
     <w:uiPriority w:val="39"/>
     <w:unhideWhenUsed/>
     <w:pPr>
@@ -31015,10 +31026,10 @@
       <w:ind w:right="0" w:firstLine="0" w:left="0"/>
     </w:pPr>
   </w:style>
-  <w:style w:type="paragraph" w:styleId="182">
+  <w:style w:type="paragraph" w:styleId="824">
     <w:name w:val="toc 2"/>
-    <w:basedOn w:val="617"/>
-    <w:next w:val="617"/>
+    <w:basedOn w:val="834"/>
+    <w:next w:val="834"/>
     <w:uiPriority w:val="39"/>
     <w:unhideWhenUsed/>
     <w:pPr>
@@ -31027,10 +31038,10 @@
       <w:ind w:right="0" w:firstLine="0" w:left="283"/>
     </w:pPr>
   </w:style>
-  <w:style w:type="paragraph" w:styleId="183">
+  <w:style w:type="paragraph" w:styleId="825">
     <w:name w:val="toc 3"/>
-    <w:basedOn w:val="617"/>
-    <w:next w:val="617"/>
+    <w:basedOn w:val="834"/>
+    <w:next w:val="834"/>
     <w:uiPriority w:val="39"/>
     <w:unhideWhenUsed/>
     <w:pPr>
@@ -31039,10 +31050,10 @@
       <w:ind w:right="0" w:firstLine="0" w:left="567"/>
     </w:pPr>
   </w:style>
-  <w:style w:type="paragraph" w:styleId="184">
+  <w:style w:type="paragraph" w:styleId="826">
     <w:name w:val="toc 4"/>
-    <w:basedOn w:val="617"/>
-    <w:next w:val="617"/>
+    <w:basedOn w:val="834"/>
+    <w:next w:val="834"/>
     <w:uiPriority w:val="39"/>
     <w:unhideWhenUsed/>
     <w:pPr>
@@ -31051,10 +31062,10 @@
       <w:ind w:right="0" w:firstLine="0" w:left="850"/>
     </w:pPr>
   </w:style>
-  <w:style w:type="paragraph" w:styleId="185">
+  <w:style w:type="paragraph" w:styleId="827">
     <w:name w:val="toc 5"/>
-    <w:basedOn w:val="617"/>
-    <w:next w:val="617"/>
+    <w:basedOn w:val="834"/>
+    <w:next w:val="834"/>
     <w:uiPriority w:val="39"/>
     <w:unhideWhenUsed/>
     <w:pPr>
@@ -31063,10 +31074,10 @@
       <w:ind w:right="0" w:firstLine="0" w:left="1134"/>
     </w:pPr>
   </w:style>
-  <w:style w:type="paragraph" w:styleId="186">
+  <w:style w:type="paragraph" w:styleId="828">
     <w:name w:val="toc 6"/>
-    <w:basedOn w:val="617"/>
-    <w:next w:val="617"/>
+    <w:basedOn w:val="834"/>
+    <w:next w:val="834"/>
     <w:uiPriority w:val="39"/>
     <w:unhideWhenUsed/>
     <w:pPr>
@@ -31075,10 +31086,10 @@
       <w:ind w:right="0" w:firstLine="0" w:left="1417"/>
     </w:pPr>
   </w:style>
-  <w:style w:type="paragraph" w:styleId="187">
+  <w:style w:type="paragraph" w:styleId="829">
     <w:name w:val="toc 7"/>
-    <w:basedOn w:val="617"/>
-    <w:next w:val="617"/>
+    <w:basedOn w:val="834"/>
+    <w:next w:val="834"/>
     <w:uiPriority w:val="39"/>
     <w:unhideWhenUsed/>
     <w:pPr>
@@ -31087,10 +31098,10 @@
       <w:ind w:right="0" w:firstLine="0" w:left="1701"/>
     </w:pPr>
   </w:style>
-  <w:style w:type="paragraph" w:styleId="188">
+  <w:style w:type="paragraph" w:styleId="830">
     <w:name w:val="toc 8"/>
-    <w:basedOn w:val="617"/>
-    <w:next w:val="617"/>
+    <w:basedOn w:val="834"/>
+    <w:next w:val="834"/>
     <w:uiPriority w:val="39"/>
     <w:unhideWhenUsed/>
     <w:pPr>
@@ -31099,10 +31110,10 @@
       <w:ind w:right="0" w:firstLine="0" w:left="1984"/>
     </w:pPr>
   </w:style>
-  <w:style w:type="paragraph" w:styleId="189">
+  <w:style w:type="paragraph" w:styleId="831">
     <w:name w:val="toc 9"/>
-    <w:basedOn w:val="617"/>
-    <w:next w:val="617"/>
+    <w:basedOn w:val="834"/>
+    <w:next w:val="834"/>
     <w:uiPriority w:val="39"/>
     <w:unhideWhenUsed/>
     <w:pPr>
@@ -31111,7 +31122,7 @@
       <w:ind w:right="0" w:firstLine="0" w:left="2268"/>
     </w:pPr>
   </w:style>
-  <w:style w:type="paragraph" w:styleId="190">
+  <w:style w:type="paragraph" w:styleId="832">
     <w:name w:val="TOC Heading"/>
     <w:uiPriority w:val="39"/>
     <w:unhideWhenUsed/>
@@ -31121,10 +31132,10 @@
       <w:ind/>
     </w:pPr>
   </w:style>
-  <w:style w:type="paragraph" w:styleId="191">
+  <w:style w:type="paragraph" w:styleId="833">
     <w:name w:val="table of figures"/>
-    <w:basedOn w:val="617"/>
-    <w:next w:val="617"/>
+    <w:basedOn w:val="834"/>
+    <w:next w:val="834"/>
     <w:uiPriority w:val="99"/>
     <w:unhideWhenUsed/>
     <w:pPr>
@@ -31133,7 +31144,7 @@
       <w:ind/>
     </w:pPr>
   </w:style>
-  <w:style w:type="paragraph" w:styleId="617" w:default="1">
+  <w:style w:type="paragraph" w:styleId="834" w:default="1">
     <w:name w:val="Normal"/>
     <w:qFormat/>
     <w:pPr>
@@ -31142,7 +31153,7 @@
       <w:ind/>
     </w:pPr>
   </w:style>
-  <w:style w:type="table" w:styleId="618" w:default="1">
+  <w:style w:type="table" w:styleId="835" w:default="1">
     <w:name w:val="Normal Table"/>
     <w:uiPriority w:val="99"/>
     <w:semiHidden/>
@@ -31335,7 +31346,7 @@
       </w:tcPr>
     </w:tblStylePr>
   </w:style>
-  <w:style w:type="numbering" w:styleId="619" w:default="1">
+  <w:style w:type="numbering" w:styleId="836" w:default="1">
     <w:name w:val="No List"/>
     <w:uiPriority w:val="99"/>
     <w:semiHidden/>
@@ -31346,9 +31357,9 @@
       <w:ind/>
     </w:pPr>
   </w:style>
-  <w:style w:type="paragraph" w:styleId="620">
+  <w:style w:type="paragraph" w:styleId="837">
     <w:name w:val="No Spacing"/>
-    <w:basedOn w:val="617"/>
+    <w:basedOn w:val="834"/>
     <w:uiPriority w:val="1"/>
     <w:qFormat/>
     <w:pPr>
@@ -31357,9 +31368,9 @@
       <w:ind/>
     </w:pPr>
   </w:style>
-  <w:style w:type="paragraph" w:styleId="621">
+  <w:style w:type="paragraph" w:styleId="838">
     <w:name w:val="List Paragraph"/>
-    <w:basedOn w:val="617"/>
+    <w:basedOn w:val="834"/>
     <w:uiPriority w:val="34"/>
     <w:qFormat/>
     <w:pPr>
@@ -31369,7 +31380,7 @@
       <w:contextualSpacing w:val="true"/>
     </w:pPr>
   </w:style>
-  <w:style w:type="character" w:styleId="626" w:default="1">
+  <w:style w:type="character" w:styleId="839" w:default="1">
     <w:name w:val="Default Paragraph Font"/>
     <w:uiPriority w:val="1"/>
     <w:semiHidden/>

</xml_diff>